<commit_message>
Add positive power supply output channel
</commit_message>
<xml_diff>
--- a/ITS_Power_Board_Paper/ITS_Power_Board_Paper.docx
+++ b/ITS_Power_Board_Paper/ITS_Power_Board_Paper.docx
@@ -740,301 +740,6 @@
       <w:r>
         <w:rPr>
           <w:rFonts w:hint="eastAsia" w:ascii="Times New Roman" w:hAnsi="Times New Roman" w:eastAsia="楷体" w:cs="Times New Roman"/>
-          <w:b w:val="0"/>
-          <w:bCs w:val="0"/>
-          <w:sz w:val="21"/>
-          <w:szCs w:val="21"/>
-          <w:lang w:val="en-US" w:eastAsia="zh-CN"/>
-        </w:rPr>
-        <w:t>本文设计的电源系统及测试平台如图1所示，该电源系统由两块一样的电源板组成。每块电源板有8路的正电源输出，电压输出范围为1.5V - 2.5V步长</w:t>
-      </w:r>
-      <w:r>
-        <w:rPr>
-          <w:rFonts w:hint="eastAsia" w:ascii="Times New Roman" w:hAnsi="Times New Roman" w:eastAsia="楷体" w:cs="Times New Roman"/>
-          <w:b w:val="0"/>
-          <w:bCs w:val="0"/>
-          <w:color w:val="FF0000"/>
-          <w:sz w:val="21"/>
-          <w:szCs w:val="21"/>
-          <w:lang w:val="en-US" w:eastAsia="zh-CN"/>
-        </w:rPr>
-        <w:t>？？</w:t>
-      </w:r>
-      <w:r>
-        <w:rPr>
-          <w:rFonts w:hint="eastAsia" w:ascii="Times New Roman" w:hAnsi="Times New Roman" w:eastAsia="楷体" w:cs="Times New Roman"/>
-          <w:b w:val="0"/>
-          <w:bCs w:val="0"/>
-          <w:sz w:val="21"/>
-          <w:szCs w:val="21"/>
-          <w:lang w:val="en-US" w:eastAsia="zh-CN"/>
-        </w:rPr>
-        <w:t>mV和1路负偏压输出，输出范围为0V - 4.9V步长为</w:t>
-      </w:r>
-      <w:r>
-        <w:rPr>
-          <w:rFonts w:hint="eastAsia" w:ascii="Times New Roman" w:hAnsi="Times New Roman" w:eastAsia="楷体" w:cs="Times New Roman"/>
-          <w:b w:val="0"/>
-          <w:bCs w:val="0"/>
-          <w:color w:val="FF0000"/>
-          <w:sz w:val="21"/>
-          <w:szCs w:val="21"/>
-          <w:lang w:val="en-US" w:eastAsia="zh-CN"/>
-        </w:rPr>
-        <w:t>？？</w:t>
-      </w:r>
-      <w:r>
-        <w:rPr>
-          <w:rFonts w:hint="eastAsia" w:ascii="Times New Roman" w:hAnsi="Times New Roman" w:eastAsia="楷体" w:cs="Times New Roman"/>
-          <w:b w:val="0"/>
-          <w:bCs w:val="0"/>
-          <w:sz w:val="21"/>
-          <w:szCs w:val="21"/>
-          <w:lang w:val="en-US" w:eastAsia="zh-CN"/>
-        </w:rPr>
-        <w:t>mV。两块电源板之间通过IIC总线连接，当其中一块接到控制器上时，该板为主板，则另外一块板为从板。两块电源板通过级联可以实现16路正电源的输出和两路负偏压的输出。每块电源板上的可控芯片都 选用IIC接口，通过与控制器的连接来修改该板上的IIC地址，实现主从板的识别。测试过中我们采用Arduino Mega 2560 MCU作为主控制器，PC端用python脚本通过usb与Arduino Mega 2560 MUC进行通信。Mega 2560 MCU主要负责读写IIC器件的操作，python脚本主要负责接收用户输入的命令并将其解析成对应的IIC指令送给Mega 2560 MCU。</w:t>
-      </w:r>
-    </w:p>
-    <w:p>
-      <w:pPr>
-        <w:keepNext w:val="0"/>
-        <w:keepLines w:val="0"/>
-        <w:pageBreakBefore w:val="0"/>
-        <w:widowControl w:val="0"/>
-        <w:kinsoku/>
-        <w:wordWrap/>
-        <w:overflowPunct/>
-        <w:topLinePunct w:val="0"/>
-        <w:autoSpaceDE/>
-        <w:autoSpaceDN/>
-        <w:bidi w:val="0"/>
-        <w:adjustRightInd/>
-        <w:snapToGrid/>
-        <w:spacing w:before="157" w:beforeLines="50" w:after="157" w:afterLines="50" w:line="240" w:lineRule="auto"/>
-        <w:ind w:left="0" w:leftChars="0" w:right="0" w:rightChars="0" w:firstLine="0" w:firstLineChars="0"/>
-        <w:jc w:val="both"/>
-        <w:textAlignment w:val="auto"/>
-        <w:outlineLvl w:val="9"/>
-        <w:rPr>
-          <w:rFonts w:hint="eastAsia" w:ascii="Times New Roman" w:hAnsi="Times New Roman" w:eastAsia="楷体" w:cs="Times New Roman"/>
-          <w:b/>
-          <w:bCs/>
-          <w:sz w:val="24"/>
-          <w:szCs w:val="24"/>
-          <w:lang w:val="en-US" w:eastAsia="zh-CN"/>
-        </w:rPr>
-      </w:pPr>
-      <w:r>
-        <w:rPr>
-          <w:rFonts w:hint="eastAsia" w:ascii="Times New Roman" w:hAnsi="Times New Roman" w:eastAsia="楷体" w:cs="Times New Roman"/>
-          <w:b/>
-          <w:bCs/>
-          <w:sz w:val="24"/>
-          <w:szCs w:val="24"/>
-          <w:lang w:val="en-US" w:eastAsia="zh-CN"/>
-        </w:rPr>
-        <w:t>3 系统硬件</w:t>
-      </w:r>
-    </w:p>
-    <w:p>
-      <w:pPr>
-        <w:keepNext w:val="0"/>
-        <w:keepLines w:val="0"/>
-        <w:pageBreakBefore w:val="0"/>
-        <w:widowControl w:val="0"/>
-        <w:kinsoku/>
-        <w:wordWrap/>
-        <w:overflowPunct/>
-        <w:topLinePunct w:val="0"/>
-        <w:autoSpaceDE/>
-        <w:autoSpaceDN/>
-        <w:bidi w:val="0"/>
-        <w:adjustRightInd/>
-        <w:snapToGrid/>
-        <w:spacing w:line="240" w:lineRule="auto"/>
-        <w:ind w:left="0" w:leftChars="0" w:right="0" w:rightChars="0" w:firstLine="0" w:firstLineChars="0"/>
-        <w:jc w:val="both"/>
-        <w:textAlignment w:val="auto"/>
-        <w:outlineLvl w:val="9"/>
-        <w:rPr>
-          <w:rFonts w:hint="eastAsia" w:ascii="Times New Roman" w:hAnsi="Times New Roman" w:eastAsia="楷体" w:cs="Times New Roman"/>
-          <w:b w:val="0"/>
-          <w:bCs w:val="0"/>
-          <w:sz w:val="21"/>
-          <w:szCs w:val="21"/>
-          <w:lang w:val="en-US" w:eastAsia="zh-CN"/>
-        </w:rPr>
-      </w:pPr>
-      <w:r>
-        <w:rPr>
-          <w:rFonts w:hint="eastAsia" w:ascii="Times New Roman" w:hAnsi="Times New Roman" w:eastAsia="楷体" w:cs="Times New Roman"/>
-          <w:b w:val="0"/>
-          <w:bCs w:val="0"/>
-          <w:sz w:val="21"/>
-          <w:szCs w:val="21"/>
-          <w:lang w:val="en-US" w:eastAsia="zh-CN"/>
-        </w:rPr>
-        <w:t>本文设计的电源系统集成了16通道正电压输出、2通道负偏压输出、6通道温度测量。每个正电压输出通道都有上电死锁、电压电流监测、输出电流阈值设定、手动及软件复位死锁状态。</w:t>
-      </w:r>
-    </w:p>
-    <w:p>
-      <w:pPr>
-        <w:keepNext w:val="0"/>
-        <w:keepLines w:val="0"/>
-        <w:pageBreakBefore w:val="0"/>
-        <w:widowControl w:val="0"/>
-        <w:kinsoku/>
-        <w:wordWrap/>
-        <w:overflowPunct/>
-        <w:topLinePunct w:val="0"/>
-        <w:autoSpaceDE/>
-        <w:autoSpaceDN/>
-        <w:bidi w:val="0"/>
-        <w:adjustRightInd/>
-        <w:snapToGrid/>
-        <w:spacing w:before="157" w:beforeLines="50" w:after="157" w:afterLines="50" w:line="240" w:lineRule="auto"/>
-        <w:ind w:left="0" w:leftChars="0" w:right="0" w:rightChars="0" w:firstLine="0" w:firstLineChars="0"/>
-        <w:jc w:val="both"/>
-        <w:textAlignment w:val="auto"/>
-        <w:outlineLvl w:val="9"/>
-        <w:rPr>
-          <w:rFonts w:hint="eastAsia" w:ascii="Times New Roman" w:hAnsi="Times New Roman" w:eastAsia="楷体" w:cs="Times New Roman"/>
-          <w:b/>
-          <w:bCs/>
-          <w:sz w:val="21"/>
-          <w:szCs w:val="21"/>
-          <w:lang w:val="en-US" w:eastAsia="zh-CN"/>
-        </w:rPr>
-      </w:pPr>
-      <w:r>
-        <w:rPr>
-          <w:rFonts w:hint="eastAsia" w:ascii="Times New Roman" w:hAnsi="Times New Roman" w:eastAsia="楷体" w:cs="Times New Roman"/>
-          <w:b/>
-          <w:bCs/>
-          <w:sz w:val="21"/>
-          <w:szCs w:val="21"/>
-          <w:lang w:val="en-US" w:eastAsia="zh-CN"/>
-        </w:rPr>
-        <w:t>3.1正电源输出通道</w:t>
-      </w:r>
-    </w:p>
-    <w:p>
-      <w:pPr>
-        <w:keepNext w:val="0"/>
-        <w:keepLines w:val="0"/>
-        <w:pageBreakBefore w:val="0"/>
-        <w:widowControl w:val="0"/>
-        <w:kinsoku/>
-        <w:wordWrap/>
-        <w:overflowPunct/>
-        <w:topLinePunct w:val="0"/>
-        <w:autoSpaceDE/>
-        <w:autoSpaceDN/>
-        <w:bidi w:val="0"/>
-        <w:adjustRightInd/>
-        <w:snapToGrid/>
-        <w:spacing w:before="157" w:beforeLines="50" w:after="157" w:afterLines="50" w:line="240" w:lineRule="auto"/>
-        <w:ind w:left="0" w:leftChars="0" w:right="0" w:rightChars="0" w:firstLine="0" w:firstLineChars="0"/>
-        <w:jc w:val="both"/>
-        <w:textAlignment w:val="auto"/>
-        <w:outlineLvl w:val="9"/>
-        <w:rPr>
-          <w:rFonts w:hint="eastAsia" w:ascii="Times New Roman" w:hAnsi="Times New Roman" w:eastAsia="楷体" w:cs="Times New Roman"/>
-          <w:b/>
-          <w:bCs/>
-          <w:sz w:val="21"/>
-          <w:szCs w:val="21"/>
-          <w:lang w:val="en-US" w:eastAsia="zh-CN"/>
-        </w:rPr>
-      </w:pPr>
-    </w:p>
-    <w:p>
-      <w:pPr>
-        <w:keepNext w:val="0"/>
-        <w:keepLines w:val="0"/>
-        <w:pageBreakBefore w:val="0"/>
-        <w:widowControl w:val="0"/>
-        <w:kinsoku/>
-        <w:wordWrap/>
-        <w:overflowPunct/>
-        <w:topLinePunct w:val="0"/>
-        <w:autoSpaceDE/>
-        <w:autoSpaceDN/>
-        <w:bidi w:val="0"/>
-        <w:adjustRightInd/>
-        <w:snapToGrid/>
-        <w:spacing w:before="157" w:beforeLines="50" w:after="157" w:afterLines="50" w:line="240" w:lineRule="auto"/>
-        <w:ind w:left="0" w:leftChars="0" w:right="0" w:rightChars="0" w:firstLine="0" w:firstLineChars="0"/>
-        <w:jc w:val="both"/>
-        <w:textAlignment w:val="auto"/>
-        <w:outlineLvl w:val="9"/>
-        <w:rPr>
-          <w:rFonts w:hint="eastAsia" w:ascii="Times New Roman" w:hAnsi="Times New Roman" w:eastAsia="楷体" w:cs="Times New Roman"/>
-          <w:b w:val="0"/>
-          <w:bCs w:val="0"/>
-          <w:sz w:val="21"/>
-          <w:szCs w:val="21"/>
-          <w:lang w:val="en-US" w:eastAsia="zh-CN"/>
-        </w:rPr>
-      </w:pPr>
-    </w:p>
-    <w:p>
-      <w:pPr>
-        <w:keepNext w:val="0"/>
-        <w:keepLines w:val="0"/>
-        <w:pageBreakBefore w:val="0"/>
-        <w:widowControl w:val="0"/>
-        <w:kinsoku/>
-        <w:wordWrap/>
-        <w:overflowPunct/>
-        <w:topLinePunct w:val="0"/>
-        <w:autoSpaceDE/>
-        <w:autoSpaceDN/>
-        <w:bidi w:val="0"/>
-        <w:adjustRightInd/>
-        <w:snapToGrid/>
-        <w:spacing w:before="157" w:beforeLines="50" w:after="157" w:afterLines="50" w:line="240" w:lineRule="auto"/>
-        <w:ind w:left="0" w:leftChars="0" w:right="0" w:rightChars="0" w:firstLine="0" w:firstLineChars="0"/>
-        <w:jc w:val="both"/>
-        <w:textAlignment w:val="auto"/>
-        <w:outlineLvl w:val="9"/>
-        <w:rPr>
-          <w:rFonts w:hint="eastAsia" w:ascii="Times New Roman" w:hAnsi="Times New Roman" w:eastAsia="楷体" w:cs="Times New Roman"/>
-          <w:b w:val="0"/>
-          <w:bCs w:val="0"/>
-          <w:sz w:val="21"/>
-          <w:szCs w:val="21"/>
-          <w:lang w:val="en-US" w:eastAsia="zh-CN"/>
-        </w:rPr>
-        <w:sectPr>
-          <w:type w:val="continuous"/>
-          <w:pgSz w:w="11906" w:h="16838"/>
-          <w:pgMar w:top="1440" w:right="1800" w:bottom="1440" w:left="1800" w:header="851" w:footer="992" w:gutter="0"/>
-          <w:cols w:equalWidth="0" w:num="2">
-            <w:col w:w="3940" w:space="425"/>
-            <w:col w:w="3940"/>
-          </w:cols>
-          <w:docGrid w:type="lines" w:linePitch="312" w:charSpace="0"/>
-        </w:sectPr>
-      </w:pPr>
-    </w:p>
-    <w:p>
-      <w:pPr>
-        <w:jc w:val="both"/>
-        <w:rPr>
-          <w:rFonts w:hint="eastAsia" w:ascii="Times New Roman" w:hAnsi="Times New Roman" w:eastAsia="楷体" w:cs="Times New Roman"/>
-          <w:b w:val="0"/>
-          <w:bCs w:val="0"/>
-          <w:sz w:val="21"/>
-          <w:szCs w:val="21"/>
-          <w:lang w:val="en-US" w:eastAsia="zh-CN"/>
-        </w:rPr>
-      </w:pPr>
-      <w:bookmarkStart w:id="1" w:name="_GoBack"/>
-      <w:bookmarkEnd w:id="1"/>
-      <w:r>
-        <w:rPr>
-          <w:rFonts w:hint="eastAsia" w:ascii="Times New Roman" w:hAnsi="Times New Roman" w:eastAsia="楷体" w:cs="Times New Roman"/>
           <w:b/>
           <w:bCs/>
           <w:sz w:val="24"/>
@@ -1047,10 +752,10 @@
               <wp:anchor distT="0" distB="0" distL="114300" distR="114300" simplePos="0" relativeHeight="251658240" behindDoc="0" locked="0" layoutInCell="1" allowOverlap="1">
                 <wp:simplePos x="0" y="0"/>
                 <wp:positionH relativeFrom="column">
-                  <wp:posOffset>-635</wp:posOffset>
+                  <wp:posOffset>-6985</wp:posOffset>
                 </wp:positionH>
                 <wp:positionV relativeFrom="paragraph">
-                  <wp:posOffset>157480</wp:posOffset>
+                  <wp:posOffset>2277745</wp:posOffset>
                 </wp:positionV>
                 <wp:extent cx="2500630" cy="1088390"/>
                 <wp:effectExtent l="0" t="0" r="13970" b="0"/>
@@ -1154,7 +859,7 @@
           </mc:Choice>
           <mc:Fallback>
             <w:pict>
-              <v:group id="_x0000_s1026" o:spid="_x0000_s1026" o:spt="203" style="position:absolute;left:0pt;margin-left:-0.05pt;margin-top:12.4pt;height:85.7pt;width:196.9pt;mso-wrap-distance-bottom:0pt;mso-wrap-distance-top:0pt;z-index:251658240;mso-width-relative:page;mso-height-relative:page;" coordorigin="6448,22708" coordsize="3938,1714" o:gfxdata="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">
+              <v:group id="_x0000_s1026" o:spid="_x0000_s1026" o:spt="203" style="position:absolute;left:0pt;margin-left:-0.55pt;margin-top:179.35pt;height:85.7pt;width:196.9pt;mso-wrap-distance-bottom:0pt;mso-wrap-distance-top:0pt;z-index:251658240;mso-width-relative:page;mso-height-relative:page;" coordorigin="6448,22708" coordsize="3938,1714" o:gfxdata="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">
                 <o:lock v:ext="edit" aspectratio="f"/>
                 <v:shape id="_x0000_s1026" o:spid="_x0000_s1026" o:spt="202" type="#_x0000_t202" style="position:absolute;left:6965;top:24058;height:364;width:2904;" filled="f" stroked="f" coordsize="21600,21600" o:gfxdata="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">
                   <v:fill on="f" focussize="0,0"/>
@@ -1194,6 +899,364 @@
           </mc:Fallback>
         </mc:AlternateContent>
       </w:r>
+      <w:r>
+        <w:rPr>
+          <w:rFonts w:hint="eastAsia" w:ascii="Times New Roman" w:hAnsi="Times New Roman" w:eastAsia="楷体" w:cs="Times New Roman"/>
+          <w:b w:val="0"/>
+          <w:bCs w:val="0"/>
+          <w:sz w:val="21"/>
+          <w:szCs w:val="21"/>
+          <w:lang w:val="en-US" w:eastAsia="zh-CN"/>
+        </w:rPr>
+        <w:t>本文设计的电源系统及测试平台如图1所示，该电源系统由两块一样的电源板组成。每块电源板有8路的正电源输出，电压输出范围为1.5V - 2.5V步长</w:t>
+      </w:r>
+      <w:r>
+        <w:rPr>
+          <w:rFonts w:hint="eastAsia" w:ascii="Times New Roman" w:hAnsi="Times New Roman" w:eastAsia="楷体" w:cs="Times New Roman"/>
+          <w:b w:val="0"/>
+          <w:bCs w:val="0"/>
+          <w:color w:val="FF0000"/>
+          <w:sz w:val="21"/>
+          <w:szCs w:val="21"/>
+          <w:lang w:val="en-US" w:eastAsia="zh-CN"/>
+        </w:rPr>
+        <w:t>？？</w:t>
+      </w:r>
+      <w:r>
+        <w:rPr>
+          <w:rFonts w:hint="eastAsia" w:ascii="Times New Roman" w:hAnsi="Times New Roman" w:eastAsia="楷体" w:cs="Times New Roman"/>
+          <w:b w:val="0"/>
+          <w:bCs w:val="0"/>
+          <w:sz w:val="21"/>
+          <w:szCs w:val="21"/>
+          <w:lang w:val="en-US" w:eastAsia="zh-CN"/>
+        </w:rPr>
+        <w:t>mV和1路负偏压输出，输出范围为0V - 4.9V步长为</w:t>
+      </w:r>
+      <w:r>
+        <w:rPr>
+          <w:rFonts w:hint="eastAsia" w:ascii="Times New Roman" w:hAnsi="Times New Roman" w:eastAsia="楷体" w:cs="Times New Roman"/>
+          <w:b w:val="0"/>
+          <w:bCs w:val="0"/>
+          <w:color w:val="FF0000"/>
+          <w:sz w:val="21"/>
+          <w:szCs w:val="21"/>
+          <w:lang w:val="en-US" w:eastAsia="zh-CN"/>
+        </w:rPr>
+        <w:t>？？</w:t>
+      </w:r>
+      <w:r>
+        <w:rPr>
+          <w:rFonts w:hint="eastAsia" w:ascii="Times New Roman" w:hAnsi="Times New Roman" w:eastAsia="楷体" w:cs="Times New Roman"/>
+          <w:b w:val="0"/>
+          <w:bCs w:val="0"/>
+          <w:sz w:val="21"/>
+          <w:szCs w:val="21"/>
+          <w:lang w:val="en-US" w:eastAsia="zh-CN"/>
+        </w:rPr>
+        <w:t>mV。两块电源板之间通过IIC总线连接，当其中一块接到控制器上时，该板为主板，则另外一块板为从板。两块电源板通过级联可以实现16路正电源的输出和两路负偏压的输出。每块电源板上的可控芯片都选用IIC接口，通过与控制器的连接来修改该板上的IIC地址，实现主从板的识别。测试过中我们采用Arduino Mega 2560 MCU作为主控制器，PC端用python脚本通过usb与Arduino Mega 2560 MUC进行通信。Mega 2560 MCU主要负责读写IIC器件的操作，python脚本主要负责接收用户输入的命令并将其解析成对应的IIC指令送给Mega 2560 MCU。</w:t>
+      </w:r>
+    </w:p>
+    <w:p>
+      <w:pPr>
+        <w:keepNext w:val="0"/>
+        <w:keepLines w:val="0"/>
+        <w:pageBreakBefore w:val="0"/>
+        <w:widowControl w:val="0"/>
+        <w:kinsoku/>
+        <w:wordWrap/>
+        <w:overflowPunct/>
+        <w:topLinePunct w:val="0"/>
+        <w:autoSpaceDE/>
+        <w:autoSpaceDN/>
+        <w:bidi w:val="0"/>
+        <w:adjustRightInd/>
+        <w:snapToGrid/>
+        <w:spacing w:before="157" w:beforeLines="50" w:after="157" w:afterLines="50" w:line="240" w:lineRule="auto"/>
+        <w:ind w:left="0" w:leftChars="0" w:right="0" w:rightChars="0" w:firstLine="0" w:firstLineChars="0"/>
+        <w:jc w:val="both"/>
+        <w:textAlignment w:val="auto"/>
+        <w:outlineLvl w:val="9"/>
+        <w:rPr>
+          <w:rFonts w:hint="eastAsia" w:ascii="Times New Roman" w:hAnsi="Times New Roman" w:eastAsia="楷体" w:cs="Times New Roman"/>
+          <w:b/>
+          <w:bCs/>
+          <w:sz w:val="24"/>
+          <w:szCs w:val="24"/>
+          <w:lang w:val="en-US" w:eastAsia="zh-CN"/>
+        </w:rPr>
+      </w:pPr>
+      <w:r>
+        <w:rPr>
+          <w:rFonts w:hint="eastAsia" w:ascii="Times New Roman" w:hAnsi="Times New Roman" w:eastAsia="楷体" w:cs="Times New Roman"/>
+          <w:b/>
+          <w:bCs/>
+          <w:sz w:val="24"/>
+          <w:szCs w:val="24"/>
+          <w:lang w:val="en-US" w:eastAsia="zh-CN"/>
+        </w:rPr>
+        <w:t>3 系统硬件</w:t>
+      </w:r>
+    </w:p>
+    <w:p>
+      <w:pPr>
+        <w:keepNext w:val="0"/>
+        <w:keepLines w:val="0"/>
+        <w:pageBreakBefore w:val="0"/>
+        <w:widowControl w:val="0"/>
+        <w:kinsoku/>
+        <w:wordWrap/>
+        <w:overflowPunct/>
+        <w:topLinePunct w:val="0"/>
+        <w:autoSpaceDE/>
+        <w:autoSpaceDN/>
+        <w:bidi w:val="0"/>
+        <w:adjustRightInd/>
+        <w:snapToGrid/>
+        <w:spacing w:line="240" w:lineRule="auto"/>
+        <w:ind w:left="0" w:leftChars="0" w:right="0" w:rightChars="0" w:firstLine="0" w:firstLineChars="0"/>
+        <w:jc w:val="both"/>
+        <w:textAlignment w:val="auto"/>
+        <w:outlineLvl w:val="9"/>
+        <w:rPr>
+          <w:rFonts w:hint="eastAsia" w:ascii="Times New Roman" w:hAnsi="Times New Roman" w:eastAsia="楷体" w:cs="Times New Roman"/>
+          <w:b w:val="0"/>
+          <w:bCs w:val="0"/>
+          <w:sz w:val="21"/>
+          <w:szCs w:val="21"/>
+          <w:lang w:val="en-US" w:eastAsia="zh-CN"/>
+        </w:rPr>
+      </w:pPr>
+      <w:r>
+        <w:rPr>
+          <w:rFonts w:hint="eastAsia" w:ascii="Times New Roman" w:hAnsi="Times New Roman" w:eastAsia="楷体" w:cs="Times New Roman"/>
+          <w:b w:val="0"/>
+          <w:bCs w:val="0"/>
+          <w:sz w:val="21"/>
+          <w:szCs w:val="21"/>
+          <w:lang w:val="en-US" w:eastAsia="zh-CN"/>
+        </w:rPr>
+        <w:t>本文设计的电源系统集成了16通道正电压输出、2通道负偏压输出、6通道温度测量。每个正电压输出通道都有上电死锁、电压电流监测、输出电流阈值设定、手动及软件复位死锁状态。</w:t>
+      </w:r>
+    </w:p>
+    <w:p>
+      <w:pPr>
+        <w:keepNext w:val="0"/>
+        <w:keepLines w:val="0"/>
+        <w:pageBreakBefore w:val="0"/>
+        <w:widowControl w:val="0"/>
+        <w:kinsoku/>
+        <w:wordWrap/>
+        <w:overflowPunct/>
+        <w:topLinePunct w:val="0"/>
+        <w:autoSpaceDE/>
+        <w:autoSpaceDN/>
+        <w:bidi w:val="0"/>
+        <w:adjustRightInd/>
+        <w:snapToGrid/>
+        <w:spacing w:before="157" w:beforeLines="50" w:after="157" w:afterLines="50" w:line="240" w:lineRule="auto"/>
+        <w:ind w:left="0" w:leftChars="0" w:right="0" w:rightChars="0" w:firstLine="0" w:firstLineChars="0"/>
+        <w:jc w:val="both"/>
+        <w:textAlignment w:val="auto"/>
+        <w:outlineLvl w:val="9"/>
+        <w:rPr>
+          <w:rFonts w:hint="eastAsia" w:ascii="Times New Roman" w:hAnsi="Times New Roman" w:eastAsia="楷体" w:cs="Times New Roman"/>
+          <w:b/>
+          <w:bCs/>
+          <w:sz w:val="21"/>
+          <w:szCs w:val="21"/>
+          <w:lang w:val="en-US" w:eastAsia="zh-CN"/>
+        </w:rPr>
+      </w:pPr>
+      <w:r>
+        <w:rPr>
+          <w:rFonts w:hint="eastAsia" w:ascii="Times New Roman" w:hAnsi="Times New Roman" w:eastAsia="楷体" w:cs="Times New Roman"/>
+          <w:b/>
+          <w:bCs/>
+          <w:sz w:val="21"/>
+          <w:szCs w:val="21"/>
+          <w:lang w:val="en-US" w:eastAsia="zh-CN"/>
+        </w:rPr>
+        <w:t>3.1正电源输出通道</w:t>
+      </w:r>
+    </w:p>
+    <w:p>
+      <w:pPr>
+        <w:keepNext w:val="0"/>
+        <w:keepLines w:val="0"/>
+        <w:pageBreakBefore w:val="0"/>
+        <w:widowControl w:val="0"/>
+        <w:kinsoku/>
+        <w:wordWrap/>
+        <w:overflowPunct/>
+        <w:topLinePunct w:val="0"/>
+        <w:autoSpaceDE/>
+        <w:autoSpaceDN/>
+        <w:bidi w:val="0"/>
+        <w:adjustRightInd/>
+        <w:snapToGrid/>
+        <w:spacing w:line="240" w:lineRule="auto"/>
+        <w:ind w:left="0" w:leftChars="0" w:right="0" w:rightChars="0" w:firstLine="420" w:firstLineChars="200"/>
+        <w:jc w:val="both"/>
+        <w:textAlignment w:val="auto"/>
+        <w:outlineLvl w:val="9"/>
+        <w:rPr>
+          <w:rFonts w:hint="eastAsia" w:ascii="Times New Roman" w:hAnsi="Times New Roman" w:eastAsia="楷体" w:cs="Times New Roman"/>
+          <w:b w:val="0"/>
+          <w:bCs w:val="0"/>
+          <w:sz w:val="21"/>
+          <w:szCs w:val="21"/>
+          <w:lang w:val="en-US" w:eastAsia="zh-CN"/>
+        </w:rPr>
+      </w:pPr>
+      <w:r>
+        <w:rPr>
+          <w:rFonts w:hint="eastAsia" w:ascii="Times New Roman" w:hAnsi="Times New Roman" w:eastAsia="楷体" w:cs="Times New Roman"/>
+          <w:b w:val="0"/>
+          <w:bCs w:val="0"/>
+          <w:sz w:val="21"/>
+          <w:szCs w:val="21"/>
+          <w:lang w:val="en-US" w:eastAsia="zh-CN"/>
+        </w:rPr>
+        <w:t>设计要求正电源电压输出范围为1.5 - 2.5V, 电流输出能力最大为2A。电源芯片选用Microchip公司的MIC39152 LDO，MIC39152是一款具有输出使能端的可调线性低压差调节器，拥有低电压大电流输出能力，外部只需要少量的元件即可工作。MIC39152具有一定的抗辐照能力，在一定剂量的辐照条件下也能正常的工作。</w:t>
+      </w:r>
+    </w:p>
+    <w:p>
+      <w:pPr>
+        <w:keepNext w:val="0"/>
+        <w:keepLines w:val="0"/>
+        <w:pageBreakBefore w:val="0"/>
+        <w:widowControl w:val="0"/>
+        <w:kinsoku/>
+        <w:wordWrap/>
+        <w:overflowPunct/>
+        <w:topLinePunct w:val="0"/>
+        <w:autoSpaceDE/>
+        <w:autoSpaceDN/>
+        <w:bidi w:val="0"/>
+        <w:adjustRightInd/>
+        <w:snapToGrid/>
+        <w:spacing w:line="240" w:lineRule="auto"/>
+        <w:ind w:left="0" w:leftChars="0" w:right="0" w:rightChars="0" w:firstLine="420" w:firstLineChars="200"/>
+        <w:jc w:val="both"/>
+        <w:textAlignment w:val="auto"/>
+        <w:outlineLvl w:val="9"/>
+        <w:rPr>
+          <w:rFonts w:hint="eastAsia" w:ascii="Times New Roman" w:hAnsi="Times New Roman" w:eastAsia="楷体" w:cs="Times New Roman"/>
+          <w:b/>
+          <w:bCs/>
+          <w:sz w:val="21"/>
+          <w:szCs w:val="21"/>
+          <w:lang w:val="en-US" w:eastAsia="zh-CN"/>
+        </w:rPr>
+      </w:pPr>
+      <w:r>
+        <w:rPr>
+          <w:rFonts w:hint="eastAsia" w:ascii="Times New Roman" w:hAnsi="Times New Roman" w:eastAsia="楷体" w:cs="Times New Roman"/>
+          <w:b w:val="0"/>
+          <w:bCs w:val="0"/>
+          <w:sz w:val="21"/>
+          <w:szCs w:val="21"/>
+          <w:lang w:val="en-US" w:eastAsia="zh-CN"/>
+        </w:rPr>
+        <w:t>图2是单个正电源输出通道的原理图，每个正电源通道主要有上电死锁、电压电</w:t>
+      </w:r>
+      <w:bookmarkStart w:id="1" w:name="_GoBack"/>
+      <w:bookmarkEnd w:id="1"/>
+      <w:r>
+        <w:rPr>
+          <w:rFonts w:hint="eastAsia" w:ascii="Times New Roman" w:hAnsi="Times New Roman" w:eastAsia="楷体" w:cs="Times New Roman"/>
+          <w:b w:val="0"/>
+          <w:bCs w:val="0"/>
+          <w:sz w:val="21"/>
+          <w:szCs w:val="21"/>
+          <w:lang w:val="en-US" w:eastAsia="zh-CN"/>
+        </w:rPr>
+        <w:t>流监测、手动及软件复位输出死锁状态、软件置位输出死锁状态。上电死锁是指电源板上电后各个正电源输出通道的输出为高阻状态，这样可以防止上电输出不稳定对后端的读出系统造成不可恢复的损害。</w:t>
+      </w:r>
+    </w:p>
+    <w:p>
+      <w:pPr>
+        <w:keepNext w:val="0"/>
+        <w:keepLines w:val="0"/>
+        <w:pageBreakBefore w:val="0"/>
+        <w:widowControl w:val="0"/>
+        <w:kinsoku/>
+        <w:wordWrap/>
+        <w:overflowPunct/>
+        <w:topLinePunct w:val="0"/>
+        <w:autoSpaceDE/>
+        <w:autoSpaceDN/>
+        <w:bidi w:val="0"/>
+        <w:adjustRightInd/>
+        <w:snapToGrid/>
+        <w:spacing w:before="157" w:beforeLines="50" w:after="157" w:afterLines="50" w:line="240" w:lineRule="auto"/>
+        <w:ind w:left="0" w:leftChars="0" w:right="0" w:rightChars="0" w:firstLine="0" w:firstLineChars="0"/>
+        <w:jc w:val="both"/>
+        <w:textAlignment w:val="auto"/>
+        <w:outlineLvl w:val="9"/>
+        <w:rPr>
+          <w:rFonts w:hint="eastAsia" w:ascii="Times New Roman" w:hAnsi="Times New Roman" w:eastAsia="楷体" w:cs="Times New Roman"/>
+          <w:b w:val="0"/>
+          <w:bCs w:val="0"/>
+          <w:sz w:val="21"/>
+          <w:szCs w:val="21"/>
+          <w:lang w:val="en-US" w:eastAsia="zh-CN"/>
+        </w:rPr>
+      </w:pPr>
+    </w:p>
+    <w:p>
+      <w:pPr>
+        <w:keepNext w:val="0"/>
+        <w:keepLines w:val="0"/>
+        <w:pageBreakBefore w:val="0"/>
+        <w:widowControl w:val="0"/>
+        <w:kinsoku/>
+        <w:wordWrap/>
+        <w:overflowPunct/>
+        <w:topLinePunct w:val="0"/>
+        <w:autoSpaceDE/>
+        <w:autoSpaceDN/>
+        <w:bidi w:val="0"/>
+        <w:adjustRightInd/>
+        <w:snapToGrid/>
+        <w:spacing w:before="157" w:beforeLines="50" w:after="157" w:afterLines="50" w:line="240" w:lineRule="auto"/>
+        <w:ind w:left="0" w:leftChars="0" w:right="0" w:rightChars="0" w:firstLine="0" w:firstLineChars="0"/>
+        <w:jc w:val="both"/>
+        <w:textAlignment w:val="auto"/>
+        <w:outlineLvl w:val="9"/>
+        <w:rPr>
+          <w:rFonts w:hint="eastAsia" w:ascii="Times New Roman" w:hAnsi="Times New Roman" w:eastAsia="楷体" w:cs="Times New Roman"/>
+          <w:b w:val="0"/>
+          <w:bCs w:val="0"/>
+          <w:sz w:val="21"/>
+          <w:szCs w:val="21"/>
+          <w:lang w:val="en-US" w:eastAsia="zh-CN"/>
+        </w:rPr>
+        <w:sectPr>
+          <w:type w:val="continuous"/>
+          <w:pgSz w:w="11906" w:h="16838"/>
+          <w:pgMar w:top="1440" w:right="1800" w:bottom="1440" w:left="1800" w:header="851" w:footer="992" w:gutter="0"/>
+          <w:cols w:equalWidth="0" w:num="2">
+            <w:col w:w="3940" w:space="425"/>
+            <w:col w:w="3940"/>
+          </w:cols>
+          <w:docGrid w:type="lines" w:linePitch="312" w:charSpace="0"/>
+        </w:sectPr>
+      </w:pPr>
+    </w:p>
+    <w:p>
+      <w:pPr>
+        <w:jc w:val="both"/>
+        <w:rPr>
+          <w:rFonts w:hint="eastAsia" w:ascii="Times New Roman" w:hAnsi="Times New Roman" w:eastAsia="楷体" w:cs="Times New Roman"/>
+          <w:b w:val="0"/>
+          <w:bCs w:val="0"/>
+          <w:sz w:val="21"/>
+          <w:szCs w:val="21"/>
+          <w:lang w:val="en-US" w:eastAsia="zh-CN"/>
+        </w:rPr>
+      </w:pPr>
     </w:p>
     <w:p>
       <w:pPr>

</xml_diff>

<commit_message>
Add bias supply channel
</commit_message>
<xml_diff>
--- a/ITS_Power_Board_Paper/ITS_Power_Board_Paper.docx
+++ b/ITS_Power_Board_Paper/ITS_Power_Board_Paper.docx
@@ -839,8 +839,8 @@
                 <wp:positionV relativeFrom="paragraph">
                   <wp:posOffset>2743200</wp:posOffset>
                 </wp:positionV>
-                <wp:extent cx="5272405" cy="2281555"/>
-                <wp:effectExtent l="0" t="0" r="0" b="4445"/>
+                <wp:extent cx="5272405" cy="2298065"/>
+                <wp:effectExtent l="0" t="0" r="0" b="6985"/>
                 <wp:wrapSquare wrapText="bothSides"/>
                 <wp:docPr id="6" name="组合 6"/>
                 <wp:cNvGraphicFramePr/>
@@ -851,9 +851,9 @@
                       <wpg:grpSpPr>
                         <a:xfrm>
                           <a:off x="0" y="0"/>
-                          <a:ext cx="5272405" cy="2281555"/>
+                          <a:ext cx="5272405" cy="2298065"/>
                           <a:chOff x="2330" y="27960"/>
-                          <a:chExt cx="8303" cy="3593"/>
+                          <a:chExt cx="8303" cy="3619"/>
                         </a:xfrm>
                       </wpg:grpSpPr>
                       <pic:pic xmlns:pic="http://schemas.openxmlformats.org/drawingml/2006/picture">
@@ -888,7 +888,7 @@
                         <wps:cNvSpPr txBox="1"/>
                         <wps:spPr>
                           <a:xfrm>
-                            <a:off x="4765" y="31065"/>
+                            <a:off x="4765" y="31091"/>
                             <a:ext cx="3433" cy="488"/>
                           </a:xfrm>
                           <a:prstGeom prst="rect">
@@ -946,7 +946,7 @@
           </mc:Choice>
           <mc:Fallback>
             <w:pict>
-              <v:group id="_x0000_s1026" o:spid="_x0000_s1026" o:spt="203" style="position:absolute;left:0pt;margin-left:-0.7pt;margin-top:216pt;height:179.65pt;width:415.15pt;mso-wrap-distance-bottom:0pt;mso-wrap-distance-left:9pt;mso-wrap-distance-right:9pt;mso-wrap-distance-top:0pt;z-index:251659264;mso-width-relative:page;mso-height-relative:page;" coordorigin="2330,27960" coordsize="8303,3593" o:gfxdata="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">
+              <v:group id="_x0000_s1026" o:spid="_x0000_s1026" o:spt="203" style="position:absolute;left:0pt;margin-left:-0.7pt;margin-top:216pt;height:180.95pt;width:415.15pt;mso-wrap-distance-bottom:0pt;mso-wrap-distance-left:9pt;mso-wrap-distance-right:9pt;mso-wrap-distance-top:0pt;z-index:251659264;mso-width-relative:page;mso-height-relative:page;" coordorigin="2330,27960" coordsize="8303,3619" o:gfxdata="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">
                 <o:lock v:ext="edit" aspectratio="f"/>
                 <v:shape id="图片 1" o:spid="_x0000_s1026" o:spt="75" type="#_x0000_t75" style="position:absolute;left:2330;top:27960;height:3260;width:8303;" filled="f" o:preferrelative="t" stroked="f" coordsize="21600,21600" o:gfxdata="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">
                   <v:fill on="f" focussize="0,0"/>
@@ -954,7 +954,7 @@
                   <v:imagedata r:id="rId4" o:title=""/>
                   <o:lock v:ext="edit" aspectratio="t"/>
                 </v:shape>
-                <v:shape id="_x0000_s1026" o:spid="_x0000_s1026" o:spt="202" type="#_x0000_t202" style="position:absolute;left:4765;top:31065;height:488;width:3433;" fillcolor="#CCE8CF [3201]" filled="t" stroked="f" coordsize="21600,21600" o:gfxdata="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">
+                <v:shape id="_x0000_s1026" o:spid="_x0000_s1026" o:spt="202" type="#_x0000_t202" style="position:absolute;left:4765;top:31091;height:488;width:3433;" fillcolor="#CCE8CF [3201]" filled="t" stroked="f" coordsize="21600,21600" o:gfxdata="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">
                   <v:fill on="t" focussize="0,0"/>
                   <v:stroke on="f" weight="0.5pt"/>
                   <v:imagedata o:title=""/>
@@ -1270,6 +1270,7 @@
           <w:lang w:val="en-US" w:eastAsia="zh-CN"/>
         </w:rPr>
       </w:pPr>
+      <w:bookmarkStart w:id="1" w:name="OLE_LINK3"/>
       <w:r>
         <w:rPr>
           <w:rFonts w:hint="eastAsia" w:ascii="Times New Roman" w:hAnsi="Times New Roman" w:eastAsia="楷体" w:cs="Times New Roman"/>
@@ -1282,6 +1283,7 @@
         <w:t>3.1正电源输出通道</w:t>
       </w:r>
     </w:p>
+    <w:bookmarkEnd w:id="1"/>
     <w:p>
       <w:pPr>
         <w:keepNext w:val="0"/>
@@ -1351,6 +1353,1105 @@
           <w:szCs w:val="21"/>
           <w:lang w:val="en-US" w:eastAsia="zh-CN"/>
         </w:rPr>
+      </w:pPr>
+      <w:r>
+        <w:rPr>
+          <w:rFonts w:hint="eastAsia" w:ascii="Times New Roman" w:hAnsi="Times New Roman" w:eastAsia="楷体" w:cs="Times New Roman"/>
+          <w:b w:val="0"/>
+          <w:bCs w:val="0"/>
+          <w:sz w:val="21"/>
+          <w:szCs w:val="21"/>
+          <w:lang w:val="en-US" w:eastAsia="zh-CN"/>
+        </w:rPr>
+        <w:t>图2为第1通道正电源输出通道的原理图，每个正电源通道主要有上电死锁、电压电流监测、手动及软件复位输出死锁状态、软件置位输出死锁状态。上电死锁是指电源板上电后各个正电源输出通道的输出为高阻状态，这样可以防止上电输出不稳定对后端的读出系统造成不可恢复的损害。如图2 中所示，U9为可调LDO，通过外部10K数字可调电位器来实现电压调节，数字电位器输出分别接到POT_A_CH1和POT_B_CH1。R36为通道1的电流检测电阻（50 mOhm），通过差分运放U10将电流检测电阻上的差分电压进行放大再通过缓冲器（U5）后送给ADC进行采样。另外，采样电阻低电压端的输出电压直接送给ADC进行电压采样测出该通道的输出电压值。U11为带输出死锁功能（Latch）的比较器，当Latch输入端为高电平时，U11的输出和互补输出都保持Latch之前的值不变。该电路直接将比较器的输出作为Latch端的输入信号，比较器的互补输出端被连接到LDO的使能端。当比较器的同相输入端电压高于比较器的反相输入端电压时，比较器输出端为高电平，互补输出端为低电平。因为Latch端直接连接到比较器的输出所以比较器被死锁。LDO的EN引脚为低电平非使能，U11的互补输出端直接连接到LDO的EN引脚，当U11的互补输出端输出低电平时LDO输出高阻态，这样就达到了输出死锁的功能。</w:t>
+      </w:r>
+    </w:p>
+    <w:p>
+      <w:pPr>
+        <w:keepNext w:val="0"/>
+        <w:keepLines w:val="0"/>
+        <w:pageBreakBefore w:val="0"/>
+        <w:widowControl w:val="0"/>
+        <w:kinsoku/>
+        <w:wordWrap/>
+        <w:overflowPunct/>
+        <w:topLinePunct w:val="0"/>
+        <w:autoSpaceDE/>
+        <w:autoSpaceDN/>
+        <w:bidi w:val="0"/>
+        <w:adjustRightInd/>
+        <w:snapToGrid/>
+        <w:spacing w:line="240" w:lineRule="auto"/>
+        <w:ind w:left="0" w:leftChars="0" w:right="0" w:rightChars="0" w:firstLine="420" w:firstLineChars="200"/>
+        <w:jc w:val="both"/>
+        <w:textAlignment w:val="auto"/>
+        <w:outlineLvl w:val="9"/>
+        <w:rPr>
+          <w:rFonts w:hint="eastAsia" w:ascii="Times New Roman" w:hAnsi="Times New Roman" w:eastAsia="楷体" w:cs="Times New Roman"/>
+          <w:b w:val="0"/>
+          <w:bCs w:val="0"/>
+          <w:sz w:val="21"/>
+          <w:szCs w:val="21"/>
+          <w:lang w:val="en-US" w:eastAsia="zh-CN"/>
+        </w:rPr>
+      </w:pPr>
+      <w:r>
+        <w:rPr>
+          <w:rFonts w:hint="eastAsia" w:ascii="Times New Roman" w:hAnsi="Times New Roman" w:eastAsia="楷体" w:cs="Times New Roman"/>
+          <w:b w:val="0"/>
+          <w:bCs w:val="0"/>
+          <w:sz w:val="21"/>
+          <w:szCs w:val="21"/>
+          <w:lang w:val="en-US" w:eastAsia="zh-CN"/>
+        </w:rPr>
+        <w:t>LDO的输出电压满足如下公式：其中</w:t>
+      </w:r>
+      <w:r>
+        <w:rPr>
+          <w:rFonts w:hint="eastAsia" w:ascii="Times New Roman" w:hAnsi="Times New Roman" w:eastAsia="楷体" w:cs="Times New Roman"/>
+          <w:b w:val="0"/>
+          <w:bCs w:val="0"/>
+          <w:position w:val="-8"/>
+          <w:sz w:val="21"/>
+          <w:szCs w:val="21"/>
+          <w:lang w:val="en-US" w:eastAsia="zh-CN"/>
+        </w:rPr>
+        <w:object>
+          <v:shape id="_x0000_i1025" o:spt="75" type="#_x0000_t75" style="height:15pt;width:15pt;" o:ole="t" filled="f" o:preferrelative="t" stroked="f" coordsize="21600,21600">
+            <v:path/>
+            <v:fill on="f" focussize="0,0"/>
+            <v:stroke on="f"/>
+            <v:imagedata r:id="rId7" o:title=""/>
+            <o:lock v:ext="edit" aspectratio="t"/>
+            <w10:wrap type="none"/>
+            <w10:anchorlock/>
+          </v:shape>
+          <o:OLEObject Type="Embed" ProgID="Equation.KSEE3" ShapeID="_x0000_i1025" DrawAspect="Content" ObjectID="_1468075725" r:id="rId6">
+            <o:LockedField>false</o:LockedField>
+          </o:OLEObject>
+        </w:object>
+      </w:r>
+      <w:r>
+        <w:rPr>
+          <w:rFonts w:hint="eastAsia" w:ascii="Times New Roman" w:hAnsi="Times New Roman" w:eastAsia="楷体" w:cs="Times New Roman"/>
+          <w:b w:val="0"/>
+          <w:bCs w:val="0"/>
+          <w:sz w:val="21"/>
+          <w:szCs w:val="21"/>
+          <w:lang w:val="en-US" w:eastAsia="zh-CN"/>
+        </w:rPr>
+        <w:t>为可调数字电位器的阻值，变化范围为0-10 kOhm，</w:t>
+      </w:r>
+      <w:r>
+        <w:rPr>
+          <w:rFonts w:hint="eastAsia" w:ascii="Times New Roman" w:hAnsi="Times New Roman" w:eastAsia="楷体" w:cs="Times New Roman"/>
+          <w:b w:val="0"/>
+          <w:bCs w:val="0"/>
+          <w:position w:val="-8"/>
+          <w:sz w:val="21"/>
+          <w:szCs w:val="21"/>
+          <w:lang w:val="en-US" w:eastAsia="zh-CN"/>
+        </w:rPr>
+        <w:object>
+          <v:shape id="_x0000_i1026" o:spt="75" type="#_x0000_t75" style="height:15pt;width:20pt;" o:ole="t" filled="f" o:preferrelative="t" stroked="f" coordsize="21600,21600">
+            <v:path/>
+            <v:fill on="f" focussize="0,0"/>
+            <v:stroke on="f"/>
+            <v:imagedata r:id="rId9" o:title=""/>
+            <o:lock v:ext="edit" aspectratio="t"/>
+            <w10:wrap type="none"/>
+            <w10:anchorlock/>
+          </v:shape>
+          <o:OLEObject Type="Embed" ProgID="Equation.KSEE3" ShapeID="_x0000_i1026" DrawAspect="Content" ObjectID="_1468075726" r:id="rId8">
+            <o:LockedField>false</o:LockedField>
+          </o:OLEObject>
+        </w:object>
+      </w:r>
+      <w:r>
+        <w:rPr>
+          <w:rFonts w:hint="eastAsia" w:ascii="Times New Roman" w:hAnsi="Times New Roman" w:eastAsia="楷体" w:cs="Times New Roman"/>
+          <w:b w:val="0"/>
+          <w:bCs w:val="0"/>
+          <w:sz w:val="21"/>
+          <w:szCs w:val="21"/>
+          <w:lang w:val="en-US" w:eastAsia="zh-CN"/>
+        </w:rPr>
+        <w:t>为LDO内部参考源电压，典型值为1.24V。</w:t>
+      </w:r>
+    </w:p>
+    <w:p>
+      <w:pPr>
+        <w:keepNext w:val="0"/>
+        <w:keepLines w:val="0"/>
+        <w:pageBreakBefore w:val="0"/>
+        <w:widowControl w:val="0"/>
+        <w:kinsoku/>
+        <w:wordWrap/>
+        <w:overflowPunct/>
+        <w:topLinePunct w:val="0"/>
+        <w:autoSpaceDE/>
+        <w:autoSpaceDN/>
+        <w:bidi w:val="0"/>
+        <w:adjustRightInd/>
+        <w:snapToGrid/>
+        <w:spacing w:line="240" w:lineRule="auto"/>
+        <w:ind w:right="0" w:rightChars="0"/>
+        <w:jc w:val="center"/>
+        <w:textAlignment w:val="auto"/>
+        <w:outlineLvl w:val="9"/>
+        <w:rPr>
+          <w:rFonts w:hint="eastAsia" w:ascii="Times New Roman" w:hAnsi="Times New Roman" w:eastAsia="楷体" w:cs="Times New Roman"/>
+          <w:b w:val="0"/>
+          <w:bCs w:val="0"/>
+          <w:sz w:val="21"/>
+          <w:szCs w:val="21"/>
+          <w:lang w:val="en-US" w:eastAsia="zh-CN"/>
+        </w:rPr>
+      </w:pPr>
+      <w:r>
+        <w:rPr>
+          <w:rFonts w:hint="eastAsia" w:ascii="Times New Roman" w:hAnsi="Times New Roman" w:eastAsia="楷体" w:cs="Times New Roman"/>
+          <w:b w:val="0"/>
+          <w:bCs w:val="0"/>
+          <w:position w:val="-34"/>
+          <w:sz w:val="21"/>
+          <w:szCs w:val="21"/>
+          <w:lang w:val="en-US" w:eastAsia="zh-CN"/>
+        </w:rPr>
+        <w:object>
+          <v:shape id="_x0000_i1027" o:spt="75" type="#_x0000_t75" style="height:40pt;width:166pt;" o:ole="t" filled="f" o:preferrelative="t" stroked="f" coordsize="21600,21600">
+            <v:path/>
+            <v:fill on="f" focussize="0,0"/>
+            <v:stroke on="f"/>
+            <v:imagedata r:id="rId11" o:title=""/>
+            <o:lock v:ext="edit" aspectratio="t"/>
+            <w10:wrap type="none"/>
+            <w10:anchorlock/>
+          </v:shape>
+          <o:OLEObject Type="Embed" ProgID="Equation.KSEE3" ShapeID="_x0000_i1027" DrawAspect="Content" ObjectID="_1468075727" r:id="rId10">
+            <o:LockedField>false</o:LockedField>
+          </o:OLEObject>
+        </w:object>
+      </w:r>
+    </w:p>
+    <w:p>
+      <w:pPr>
+        <w:keepNext w:val="0"/>
+        <w:keepLines w:val="0"/>
+        <w:pageBreakBefore w:val="0"/>
+        <w:widowControl w:val="0"/>
+        <w:kinsoku/>
+        <w:wordWrap/>
+        <w:overflowPunct/>
+        <w:topLinePunct w:val="0"/>
+        <w:autoSpaceDE/>
+        <w:autoSpaceDN/>
+        <w:bidi w:val="0"/>
+        <w:adjustRightInd/>
+        <w:snapToGrid/>
+        <w:spacing w:line="240" w:lineRule="auto"/>
+        <w:ind w:right="0" w:rightChars="0"/>
+        <w:jc w:val="both"/>
+        <w:textAlignment w:val="auto"/>
+        <w:outlineLvl w:val="9"/>
+        <w:rPr>
+          <w:rFonts w:hint="eastAsia" w:ascii="Times New Roman" w:hAnsi="Times New Roman" w:eastAsia="楷体" w:cs="Times New Roman"/>
+          <w:b w:val="0"/>
+          <w:bCs w:val="0"/>
+          <w:sz w:val="21"/>
+          <w:szCs w:val="21"/>
+          <w:lang w:val="en-US" w:eastAsia="zh-CN"/>
+        </w:rPr>
+      </w:pPr>
+      <w:r>
+        <w:rPr>
+          <w:rFonts w:hint="eastAsia" w:ascii="Times New Roman" w:hAnsi="Times New Roman" w:eastAsia="楷体" w:cs="Times New Roman"/>
+          <w:b w:val="0"/>
+          <w:bCs w:val="0"/>
+          <w:sz w:val="21"/>
+          <w:szCs w:val="21"/>
+          <w:lang w:val="en-US" w:eastAsia="zh-CN"/>
+        </w:rPr>
+        <w:t>当</w:t>
+      </w:r>
+      <w:bookmarkStart w:id="2" w:name="OLE_LINK2"/>
+      <w:r>
+        <w:rPr>
+          <w:rFonts w:hint="eastAsia" w:ascii="Times New Roman" w:hAnsi="Times New Roman" w:eastAsia="楷体" w:cs="Times New Roman"/>
+          <w:b w:val="0"/>
+          <w:bCs w:val="0"/>
+          <w:position w:val="-8"/>
+          <w:sz w:val="21"/>
+          <w:szCs w:val="21"/>
+          <w:lang w:val="en-US" w:eastAsia="zh-CN"/>
+        </w:rPr>
+        <w:object>
+          <v:shape id="_x0000_i1028" o:spt="75" type="#_x0000_t75" style="height:15pt;width:15pt;" o:ole="t" filled="f" o:preferrelative="t" stroked="f" coordsize="21600,21600">
+            <v:path/>
+            <v:fill on="f" focussize="0,0"/>
+            <v:stroke on="f"/>
+            <v:imagedata r:id="rId7" o:title=""/>
+            <o:lock v:ext="edit" aspectratio="t"/>
+            <w10:wrap type="none"/>
+            <w10:anchorlock/>
+          </v:shape>
+          <o:OLEObject Type="Embed" ProgID="Equation.KSEE3" ShapeID="_x0000_i1028" DrawAspect="Content" ObjectID="_1468075728" r:id="rId12">
+            <o:LockedField>false</o:LockedField>
+          </o:OLEObject>
+        </w:object>
+      </w:r>
+      <w:r>
+        <w:rPr>
+          <w:rFonts w:hint="eastAsia" w:ascii="Times New Roman" w:hAnsi="Times New Roman" w:eastAsia="楷体" w:cs="Times New Roman"/>
+          <w:b w:val="0"/>
+          <w:bCs w:val="0"/>
+          <w:sz w:val="21"/>
+          <w:szCs w:val="21"/>
+          <w:lang w:val="en-US" w:eastAsia="zh-CN"/>
+        </w:rPr>
+        <w:t>的值调节为0 Ohm时，</w:t>
+      </w:r>
+      <w:r>
+        <w:rPr>
+          <w:rFonts w:hint="eastAsia" w:ascii="Times New Roman" w:hAnsi="Times New Roman" w:eastAsia="楷体" w:cs="Times New Roman"/>
+          <w:b w:val="0"/>
+          <w:bCs w:val="0"/>
+          <w:position w:val="-6"/>
+          <w:sz w:val="21"/>
+          <w:szCs w:val="21"/>
+          <w:lang w:val="en-US" w:eastAsia="zh-CN"/>
+        </w:rPr>
+        <w:object>
+          <v:shape id="_x0000_i1029" o:spt="75" type="#_x0000_t75" style="height:13.95pt;width:20pt;" o:ole="t" filled="f" o:preferrelative="t" stroked="f" coordsize="21600,21600">
+            <v:path/>
+            <v:fill on="f" focussize="0,0"/>
+            <v:stroke on="f"/>
+            <v:imagedata r:id="rId14" o:title=""/>
+            <o:lock v:ext="edit" aspectratio="t"/>
+            <w10:wrap type="none"/>
+            <w10:anchorlock/>
+          </v:shape>
+          <o:OLEObject Type="Embed" ProgID="Equation.KSEE3" ShapeID="_x0000_i1029" DrawAspect="Content" ObjectID="_1468075729" r:id="rId13">
+            <o:LockedField>false</o:LockedField>
+          </o:OLEObject>
+        </w:object>
+      </w:r>
+      <w:r>
+        <w:rPr>
+          <w:rFonts w:hint="eastAsia" w:ascii="Times New Roman" w:hAnsi="Times New Roman" w:eastAsia="楷体" w:cs="Times New Roman"/>
+          <w:b w:val="0"/>
+          <w:bCs w:val="0"/>
+          <w:sz w:val="21"/>
+          <w:szCs w:val="21"/>
+          <w:lang w:val="en-US" w:eastAsia="zh-CN"/>
+        </w:rPr>
+        <w:t>=1.502V</w:t>
+      </w:r>
+      <w:bookmarkEnd w:id="2"/>
+      <w:r>
+        <w:rPr>
+          <w:rFonts w:hint="eastAsia" w:ascii="Times New Roman" w:hAnsi="Times New Roman" w:eastAsia="楷体" w:cs="Times New Roman"/>
+          <w:b w:val="0"/>
+          <w:bCs w:val="0"/>
+          <w:sz w:val="21"/>
+          <w:szCs w:val="21"/>
+          <w:lang w:val="en-US" w:eastAsia="zh-CN"/>
+        </w:rPr>
+        <w:t>，当</w:t>
+      </w:r>
+      <w:r>
+        <w:rPr>
+          <w:rFonts w:hint="eastAsia" w:ascii="Times New Roman" w:hAnsi="Times New Roman" w:eastAsia="楷体" w:cs="Times New Roman"/>
+          <w:b w:val="0"/>
+          <w:bCs w:val="0"/>
+          <w:position w:val="-8"/>
+          <w:sz w:val="21"/>
+          <w:szCs w:val="21"/>
+          <w:lang w:val="en-US" w:eastAsia="zh-CN"/>
+        </w:rPr>
+        <w:object>
+          <v:shape id="_x0000_i1030" o:spt="75" type="#_x0000_t75" style="height:15pt;width:15pt;" o:ole="t" filled="f" o:preferrelative="t" stroked="f" coordsize="21600,21600">
+            <v:path/>
+            <v:fill on="f" focussize="0,0"/>
+            <v:stroke on="f"/>
+            <v:imagedata r:id="rId7" o:title=""/>
+            <o:lock v:ext="edit" aspectratio="t"/>
+            <w10:wrap type="none"/>
+            <w10:anchorlock/>
+          </v:shape>
+          <o:OLEObject Type="Embed" ProgID="Equation.KSEE3" ShapeID="_x0000_i1030" DrawAspect="Content" ObjectID="_1468075730" r:id="rId15">
+            <o:LockedField>false</o:LockedField>
+          </o:OLEObject>
+        </w:object>
+      </w:r>
+      <w:r>
+        <w:rPr>
+          <w:rFonts w:hint="eastAsia" w:ascii="Times New Roman" w:hAnsi="Times New Roman" w:eastAsia="楷体" w:cs="Times New Roman"/>
+          <w:b w:val="0"/>
+          <w:bCs w:val="0"/>
+          <w:sz w:val="21"/>
+          <w:szCs w:val="21"/>
+          <w:lang w:val="en-US" w:eastAsia="zh-CN"/>
+        </w:rPr>
+        <w:t>的值调节为10 kOhm时，</w:t>
+      </w:r>
+      <w:r>
+        <w:rPr>
+          <w:rFonts w:hint="eastAsia" w:ascii="Times New Roman" w:hAnsi="Times New Roman" w:eastAsia="楷体" w:cs="Times New Roman"/>
+          <w:b w:val="0"/>
+          <w:bCs w:val="0"/>
+          <w:position w:val="-6"/>
+          <w:sz w:val="21"/>
+          <w:szCs w:val="21"/>
+          <w:lang w:val="en-US" w:eastAsia="zh-CN"/>
+        </w:rPr>
+        <w:object>
+          <v:shape id="_x0000_i1031" o:spt="75" type="#_x0000_t75" style="height:13.95pt;width:20pt;" o:ole="t" filled="f" o:preferrelative="t" stroked="f" coordsize="21600,21600">
+            <v:path/>
+            <v:fill on="f" focussize="0,0"/>
+            <v:stroke on="f"/>
+            <v:imagedata r:id="rId14" o:title=""/>
+            <o:lock v:ext="edit" aspectratio="t"/>
+            <w10:wrap type="none"/>
+            <w10:anchorlock/>
+          </v:shape>
+          <o:OLEObject Type="Embed" ProgID="Equation.KSEE3" ShapeID="_x0000_i1031" DrawAspect="Content" ObjectID="_1468075731" r:id="rId16">
+            <o:LockedField>false</o:LockedField>
+          </o:OLEObject>
+        </w:object>
+      </w:r>
+      <w:r>
+        <w:rPr>
+          <w:rFonts w:hint="eastAsia" w:ascii="Times New Roman" w:hAnsi="Times New Roman" w:eastAsia="楷体" w:cs="Times New Roman"/>
+          <w:b w:val="0"/>
+          <w:bCs w:val="0"/>
+          <w:sz w:val="21"/>
+          <w:szCs w:val="21"/>
+          <w:lang w:val="en-US" w:eastAsia="zh-CN"/>
+        </w:rPr>
+        <w:t>=2.558V。从以上推导可以看出，正电压输出通道的输出电压值的理论计算满足我们的设计要求（要求输出范围为1.5V - 2.5V）。</w:t>
+      </w:r>
+    </w:p>
+    <w:p>
+      <w:pPr>
+        <w:keepNext w:val="0"/>
+        <w:keepLines w:val="0"/>
+        <w:pageBreakBefore w:val="0"/>
+        <w:widowControl w:val="0"/>
+        <w:kinsoku/>
+        <w:wordWrap/>
+        <w:overflowPunct/>
+        <w:topLinePunct w:val="0"/>
+        <w:autoSpaceDE/>
+        <w:autoSpaceDN/>
+        <w:bidi w:val="0"/>
+        <w:adjustRightInd/>
+        <w:snapToGrid/>
+        <w:spacing w:line="240" w:lineRule="auto"/>
+        <w:ind w:left="0" w:leftChars="0" w:right="0" w:rightChars="0" w:firstLine="420" w:firstLineChars="200"/>
+        <w:jc w:val="both"/>
+        <w:textAlignment w:val="auto"/>
+        <w:outlineLvl w:val="9"/>
+        <w:rPr>
+          <w:rFonts w:hint="eastAsia" w:ascii="Times New Roman" w:hAnsi="Times New Roman" w:eastAsia="楷体" w:cs="Times New Roman"/>
+          <w:b w:val="0"/>
+          <w:bCs w:val="0"/>
+          <w:sz w:val="21"/>
+          <w:szCs w:val="21"/>
+          <w:lang w:val="en-US" w:eastAsia="zh-CN"/>
+        </w:rPr>
+      </w:pPr>
+      <w:r>
+        <w:rPr>
+          <w:rFonts w:hint="eastAsia" w:ascii="Times New Roman" w:hAnsi="Times New Roman" w:eastAsia="楷体" w:cs="Times New Roman"/>
+          <w:b w:val="0"/>
+          <w:bCs w:val="0"/>
+          <w:sz w:val="21"/>
+          <w:szCs w:val="21"/>
+          <w:lang w:val="en-US" w:eastAsia="zh-CN"/>
+        </w:rPr>
+        <w:t>电流的测量首先经过50 mOhm电阻进行取样，将电流转化为电压，再经过差分运放进行10倍放大后通过一级缓冲器送给ADC进行采样。正电源通道的输出电流满足如下公式：</w:t>
+      </w:r>
+    </w:p>
+    <w:p>
+      <w:pPr>
+        <w:keepNext w:val="0"/>
+        <w:keepLines w:val="0"/>
+        <w:pageBreakBefore w:val="0"/>
+        <w:widowControl w:val="0"/>
+        <w:kinsoku/>
+        <w:wordWrap/>
+        <w:overflowPunct/>
+        <w:topLinePunct w:val="0"/>
+        <w:autoSpaceDE/>
+        <w:autoSpaceDN/>
+        <w:bidi w:val="0"/>
+        <w:adjustRightInd/>
+        <w:snapToGrid/>
+        <w:spacing w:line="240" w:lineRule="auto"/>
+        <w:ind w:right="0" w:rightChars="0"/>
+        <w:jc w:val="center"/>
+        <w:textAlignment w:val="auto"/>
+        <w:outlineLvl w:val="9"/>
+        <w:rPr>
+          <w:rFonts w:hint="eastAsia" w:ascii="Times New Roman" w:hAnsi="Times New Roman" w:eastAsia="楷体" w:cs="Times New Roman"/>
+          <w:b w:val="0"/>
+          <w:bCs w:val="0"/>
+          <w:sz w:val="21"/>
+          <w:szCs w:val="21"/>
+          <w:lang w:val="en-US" w:eastAsia="zh-CN"/>
+        </w:rPr>
+      </w:pPr>
+      <w:r>
+        <w:rPr>
+          <w:rFonts w:hint="eastAsia" w:ascii="Times New Roman" w:hAnsi="Times New Roman" w:eastAsia="楷体" w:cs="Times New Roman"/>
+          <w:b w:val="0"/>
+          <w:bCs w:val="0"/>
+          <w:position w:val="-14"/>
+          <w:sz w:val="21"/>
+          <w:szCs w:val="21"/>
+          <w:lang w:val="en-US" w:eastAsia="zh-CN"/>
+        </w:rPr>
+        <w:object>
+          <v:shape id="_x0000_i1032" o:spt="75" type="#_x0000_t75" style="height:25.95pt;width:60.15pt;" o:ole="t" filled="f" o:preferrelative="t" stroked="f" coordsize="21600,21600">
+            <v:path/>
+            <v:fill on="f" focussize="0,0"/>
+            <v:stroke on="f"/>
+            <v:imagedata r:id="rId18" o:title=""/>
+            <o:lock v:ext="edit" aspectratio="t"/>
+            <w10:wrap type="none"/>
+            <w10:anchorlock/>
+          </v:shape>
+          <o:OLEObject Type="Embed" ProgID="Equation.KSEE3" ShapeID="_x0000_i1032" DrawAspect="Content" ObjectID="_1468075732" r:id="rId17">
+            <o:LockedField>false</o:LockedField>
+          </o:OLEObject>
+        </w:object>
+      </w:r>
+    </w:p>
+    <w:p>
+      <w:pPr>
+        <w:keepNext w:val="0"/>
+        <w:keepLines w:val="0"/>
+        <w:pageBreakBefore w:val="0"/>
+        <w:widowControl w:val="0"/>
+        <w:kinsoku/>
+        <w:wordWrap/>
+        <w:overflowPunct/>
+        <w:topLinePunct w:val="0"/>
+        <w:autoSpaceDE/>
+        <w:autoSpaceDN/>
+        <w:bidi w:val="0"/>
+        <w:adjustRightInd/>
+        <w:snapToGrid/>
+        <w:spacing w:line="240" w:lineRule="auto"/>
+        <w:ind w:right="0" w:rightChars="0"/>
+        <w:jc w:val="both"/>
+        <w:textAlignment w:val="auto"/>
+        <w:outlineLvl w:val="9"/>
+        <w:rPr>
+          <w:rFonts w:hint="eastAsia" w:ascii="Times New Roman" w:hAnsi="Times New Roman" w:eastAsia="楷体" w:cs="Times New Roman"/>
+          <w:b w:val="0"/>
+          <w:bCs w:val="0"/>
+          <w:sz w:val="21"/>
+          <w:szCs w:val="21"/>
+          <w:lang w:val="en-US" w:eastAsia="zh-CN"/>
+        </w:rPr>
+      </w:pPr>
+      <w:r>
+        <w:rPr>
+          <w:rFonts w:hint="eastAsia" w:ascii="Times New Roman" w:hAnsi="Times New Roman" w:eastAsia="楷体" w:cs="Times New Roman"/>
+          <w:b w:val="0"/>
+          <w:bCs w:val="0"/>
+          <w:position w:val="-6"/>
+          <w:sz w:val="21"/>
+          <w:szCs w:val="21"/>
+          <w:lang w:val="en-US" w:eastAsia="zh-CN"/>
+        </w:rPr>
+        <w:object>
+          <v:shape id="_x0000_i1033" o:spt="75" type="#_x0000_t75" style="height:13.95pt;width:18pt;" o:ole="t" filled="f" o:preferrelative="t" stroked="f" coordsize="21600,21600">
+            <v:path/>
+            <v:fill on="f" focussize="0,0"/>
+            <v:stroke on="f"/>
+            <v:imagedata r:id="rId20" o:title=""/>
+            <o:lock v:ext="edit" aspectratio="t"/>
+            <w10:wrap type="none"/>
+            <w10:anchorlock/>
+          </v:shape>
+          <o:OLEObject Type="Embed" ProgID="Equation.KSEE3" ShapeID="_x0000_i1033" DrawAspect="Content" ObjectID="_1468075733" r:id="rId19">
+            <o:LockedField>false</o:LockedField>
+          </o:OLEObject>
+        </w:object>
+      </w:r>
+      <w:r>
+        <w:rPr>
+          <w:rFonts w:hint="eastAsia" w:ascii="Times New Roman" w:hAnsi="Times New Roman" w:eastAsia="楷体" w:cs="Times New Roman"/>
+          <w:b w:val="0"/>
+          <w:bCs w:val="0"/>
+          <w:sz w:val="21"/>
+          <w:szCs w:val="21"/>
+          <w:lang w:val="en-US" w:eastAsia="zh-CN"/>
+        </w:rPr>
+        <w:t>为通道的输出电流值，</w:t>
+      </w:r>
+      <w:r>
+        <w:rPr>
+          <w:rFonts w:hint="eastAsia" w:ascii="Times New Roman" w:hAnsi="Times New Roman" w:eastAsia="楷体" w:cs="Times New Roman"/>
+          <w:b w:val="0"/>
+          <w:bCs w:val="0"/>
+          <w:position w:val="-8"/>
+          <w:sz w:val="21"/>
+          <w:szCs w:val="21"/>
+          <w:lang w:val="en-US" w:eastAsia="zh-CN"/>
+        </w:rPr>
+        <w:object>
+          <v:shape id="_x0000_i1034" o:spt="75" type="#_x0000_t75" style="height:15pt;width:30pt;" o:ole="t" filled="f" o:preferrelative="t" stroked="f" coordsize="21600,21600">
+            <v:path/>
+            <v:fill on="f" focussize="0,0"/>
+            <v:stroke on="f"/>
+            <v:imagedata r:id="rId22" o:title=""/>
+            <o:lock v:ext="edit" aspectratio="t"/>
+            <w10:wrap type="none"/>
+            <w10:anchorlock/>
+          </v:shape>
+          <o:OLEObject Type="Embed" ProgID="Equation.KSEE3" ShapeID="_x0000_i1034" DrawAspect="Content" ObjectID="_1468075734" r:id="rId21">
+            <o:LockedField>false</o:LockedField>
+          </o:OLEObject>
+        </w:object>
+      </w:r>
+      <w:r>
+        <w:rPr>
+          <w:rFonts w:hint="eastAsia" w:ascii="Times New Roman" w:hAnsi="Times New Roman" w:eastAsia="楷体" w:cs="Times New Roman"/>
+          <w:b w:val="0"/>
+          <w:bCs w:val="0"/>
+          <w:sz w:val="21"/>
+          <w:szCs w:val="21"/>
+          <w:lang w:val="en-US" w:eastAsia="zh-CN"/>
+        </w:rPr>
+        <w:t>为ADC测量的电压值。</w:t>
+      </w:r>
+    </w:p>
+    <w:p>
+      <w:pPr>
+        <w:keepNext w:val="0"/>
+        <w:keepLines w:val="0"/>
+        <w:pageBreakBefore w:val="0"/>
+        <w:widowControl w:val="0"/>
+        <w:kinsoku/>
+        <w:wordWrap/>
+        <w:overflowPunct/>
+        <w:topLinePunct w:val="0"/>
+        <w:autoSpaceDE/>
+        <w:autoSpaceDN/>
+        <w:bidi w:val="0"/>
+        <w:adjustRightInd/>
+        <w:snapToGrid/>
+        <w:spacing w:line="240" w:lineRule="auto"/>
+        <w:ind w:left="0" w:leftChars="0" w:right="0" w:rightChars="0" w:firstLine="420" w:firstLineChars="200"/>
+        <w:jc w:val="both"/>
+        <w:textAlignment w:val="auto"/>
+        <w:outlineLvl w:val="9"/>
+        <w:rPr>
+          <w:rFonts w:hint="eastAsia" w:ascii="Times New Roman" w:hAnsi="Times New Roman" w:eastAsia="楷体" w:cs="Times New Roman"/>
+          <w:b w:val="0"/>
+          <w:bCs w:val="0"/>
+          <w:sz w:val="21"/>
+          <w:szCs w:val="21"/>
+          <w:lang w:val="en-US" w:eastAsia="zh-CN"/>
+        </w:rPr>
+      </w:pPr>
+      <w:r>
+        <w:rPr>
+          <w:rFonts w:hint="eastAsia" w:ascii="Times New Roman" w:hAnsi="Times New Roman" w:eastAsia="楷体" w:cs="Times New Roman"/>
+          <w:b w:val="0"/>
+          <w:bCs w:val="0"/>
+          <w:sz w:val="21"/>
+          <w:szCs w:val="21"/>
+          <w:lang w:val="en-US" w:eastAsia="zh-CN"/>
+        </w:rPr>
+        <w:t>U11的Latch状态可以被手动或软件复位，手动复位是通过SW1轻触按键来实现。当U11的输出为高电平时，Latch状态有效，通过按下SW1轻触按键可以将Latch引脚从高电平变为低电平从而复位Latch状态。软件可以置位和复位Latch状态通过外部IO扩展芯片（PCF8574）来实现，当向IO扩展芯片连接到LU_VBUFF_CH1的IO口写入低电平时复位Latch状态。反之，写入高电平时置位Latch状态。</w:t>
+      </w:r>
+    </w:p>
+    <w:p>
+      <w:pPr>
+        <w:keepNext w:val="0"/>
+        <w:keepLines w:val="0"/>
+        <w:pageBreakBefore w:val="0"/>
+        <w:widowControl w:val="0"/>
+        <w:kinsoku/>
+        <w:wordWrap/>
+        <w:overflowPunct/>
+        <w:topLinePunct w:val="0"/>
+        <w:autoSpaceDE/>
+        <w:autoSpaceDN/>
+        <w:bidi w:val="0"/>
+        <w:adjustRightInd/>
+        <w:snapToGrid/>
+        <w:spacing w:line="240" w:lineRule="auto"/>
+        <w:ind w:left="0" w:leftChars="0" w:right="0" w:rightChars="0" w:firstLine="420" w:firstLineChars="200"/>
+        <w:jc w:val="both"/>
+        <w:textAlignment w:val="auto"/>
+        <w:outlineLvl w:val="9"/>
+        <w:rPr>
+          <w:rFonts w:hint="eastAsia" w:ascii="Times New Roman" w:hAnsi="Times New Roman" w:eastAsia="楷体" w:cs="Times New Roman"/>
+          <w:b w:val="0"/>
+          <w:bCs w:val="0"/>
+          <w:sz w:val="21"/>
+          <w:szCs w:val="21"/>
+          <w:lang w:val="en-US" w:eastAsia="zh-CN"/>
+        </w:rPr>
+      </w:pPr>
+      <w:r>
+        <w:rPr>
+          <w:rFonts w:hint="eastAsia" w:ascii="Times New Roman" w:hAnsi="Times New Roman" w:eastAsia="楷体" w:cs="Times New Roman"/>
+          <w:b w:val="0"/>
+          <w:bCs w:val="0"/>
+          <w:sz w:val="21"/>
+          <w:szCs w:val="21"/>
+          <w:lang w:val="en-US" w:eastAsia="zh-CN"/>
+        </w:rPr>
+        <w:t>如图2中所示，Threshold_M1_CH1是DAC设置电流阀值的接入点，上电时DAC输出为高阻态，U17为一单稳态触发器，当OE_BAR为低电平时，OUT_Y为低电平。当OE_BAR为高电平时，OUT_Y输出为高阻。上电过程中，由电容(C44)和电阻(R58)的组成充电回路，使OE_BAR先为低电平慢慢变为高电平。OUT_Y输出由低电平变为高阻态。由以上分析可知，上电过程中OUT_Y输出为低电平，DAC的输出状态为高阻态，所以上电过程上U11的反相输入端为低电平，U11的同向输入端在上电过程中任何的扰动信号都将使U11的输出为高电平，使latch端被置位，LDO的使能端为低电平，LDO输出为高阻态，这样避免了上电LDO输出不稳定损坏探测器芯片。</w:t>
+      </w:r>
+    </w:p>
+    <w:p>
+      <w:pPr>
+        <w:keepNext w:val="0"/>
+        <w:keepLines w:val="0"/>
+        <w:pageBreakBefore w:val="0"/>
+        <w:widowControl w:val="0"/>
+        <w:kinsoku/>
+        <w:wordWrap/>
+        <w:overflowPunct/>
+        <w:topLinePunct w:val="0"/>
+        <w:autoSpaceDE/>
+        <w:autoSpaceDN/>
+        <w:bidi w:val="0"/>
+        <w:adjustRightInd/>
+        <w:snapToGrid/>
+        <w:spacing w:before="157" w:beforeLines="50" w:after="157" w:afterLines="50" w:line="240" w:lineRule="auto"/>
+        <w:ind w:left="0" w:leftChars="0" w:right="0" w:rightChars="0" w:firstLine="0" w:firstLineChars="0"/>
+        <w:jc w:val="both"/>
+        <w:textAlignment w:val="auto"/>
+        <w:outlineLvl w:val="9"/>
+        <w:rPr>
+          <w:rFonts w:hint="eastAsia" w:ascii="Times New Roman" w:hAnsi="Times New Roman" w:eastAsia="楷体" w:cs="Times New Roman"/>
+          <w:b/>
+          <w:bCs/>
+          <w:sz w:val="21"/>
+          <w:szCs w:val="21"/>
+          <w:lang w:val="en-US" w:eastAsia="zh-CN"/>
+        </w:rPr>
+      </w:pPr>
+      <w:r>
+        <w:rPr>
+          <w:rFonts w:hint="eastAsia" w:ascii="Times New Roman" w:hAnsi="Times New Roman" w:eastAsia="楷体" w:cs="Times New Roman"/>
+          <w:b/>
+          <w:bCs/>
+          <w:sz w:val="21"/>
+          <w:szCs w:val="21"/>
+          <w:lang w:val="en-US" w:eastAsia="zh-CN"/>
+        </w:rPr>
+        <w:t>3.2负偏压输出通道</w:t>
+      </w:r>
+    </w:p>
+    <w:p>
+      <w:pPr>
+        <w:keepNext w:val="0"/>
+        <w:keepLines w:val="0"/>
+        <w:pageBreakBefore w:val="0"/>
+        <w:widowControl w:val="0"/>
+        <w:kinsoku/>
+        <w:wordWrap/>
+        <w:overflowPunct/>
+        <w:topLinePunct w:val="0"/>
+        <w:autoSpaceDE/>
+        <w:autoSpaceDN/>
+        <w:bidi w:val="0"/>
+        <w:adjustRightInd/>
+        <w:snapToGrid/>
+        <w:spacing w:before="157" w:beforeLines="50" w:after="157" w:afterLines="50" w:line="240" w:lineRule="auto"/>
+        <w:ind w:left="0" w:leftChars="0" w:right="0" w:rightChars="0" w:firstLine="420" w:firstLineChars="200"/>
+        <w:jc w:val="both"/>
+        <w:textAlignment w:val="auto"/>
+        <w:outlineLvl w:val="9"/>
+        <w:rPr>
+          <w:rFonts w:hint="eastAsia" w:ascii="Times New Roman" w:hAnsi="Times New Roman" w:eastAsia="楷体" w:cs="Times New Roman"/>
+          <w:b w:val="0"/>
+          <w:bCs w:val="0"/>
+          <w:sz w:val="21"/>
+          <w:szCs w:val="21"/>
+          <w:lang w:val="en-US" w:eastAsia="zh-CN"/>
+        </w:rPr>
+      </w:pPr>
+      <w:r>
+        <w:rPr>
+          <w:rFonts w:hint="eastAsia" w:ascii="Times New Roman" w:hAnsi="Times New Roman" w:eastAsia="楷体" w:cs="Times New Roman"/>
+          <w:b w:val="0"/>
+          <w:bCs w:val="0"/>
+          <w:sz w:val="21"/>
+          <w:szCs w:val="21"/>
+          <w:lang w:val="en-US" w:eastAsia="zh-CN"/>
+        </w:rPr>
+        <w:t>图3为负偏压输出通道的原理图。负偏压输出通道主要由DAC、射极跟随器和输出运放组成。DAC主要功能是提供一个正的电压变化范围。其中射极跟随器具有关闭功能，当射极跟随器被关闭时其输出为高阻态。输出级运放为一个大电流输出的反向比例放大电路，其增益为约为1.96。</w:t>
+      </w:r>
+    </w:p>
+    <w:p>
+      <w:pPr>
+        <w:keepNext w:val="0"/>
+        <w:keepLines w:val="0"/>
+        <w:pageBreakBefore w:val="0"/>
+        <w:widowControl w:val="0"/>
+        <w:kinsoku/>
+        <w:wordWrap/>
+        <w:overflowPunct/>
+        <w:topLinePunct w:val="0"/>
+        <w:autoSpaceDE/>
+        <w:autoSpaceDN/>
+        <w:bidi w:val="0"/>
+        <w:adjustRightInd/>
+        <w:snapToGrid/>
+        <w:spacing w:before="157" w:beforeLines="50" w:after="157" w:afterLines="50" w:line="240" w:lineRule="auto"/>
+        <w:ind w:left="0" w:leftChars="0" w:right="0" w:rightChars="0" w:firstLine="420" w:firstLineChars="200"/>
+        <w:jc w:val="both"/>
+        <w:textAlignment w:val="auto"/>
+        <w:outlineLvl w:val="9"/>
+      </w:pPr>
+      <w:r>
+        <w:rPr>
+          <w:sz w:val="21"/>
+        </w:rPr>
+        <mc:AlternateContent>
+          <mc:Choice Requires="wps">
+            <w:drawing>
+              <wp:anchor distT="0" distB="0" distL="114300" distR="114300" simplePos="0" relativeHeight="251660288" behindDoc="0" locked="0" layoutInCell="1" allowOverlap="1">
+                <wp:simplePos x="0" y="0"/>
+                <wp:positionH relativeFrom="column">
+                  <wp:posOffset>493395</wp:posOffset>
+                </wp:positionH>
+                <wp:positionV relativeFrom="paragraph">
+                  <wp:posOffset>3097530</wp:posOffset>
+                </wp:positionV>
+                <wp:extent cx="1950085" cy="335915"/>
+                <wp:effectExtent l="4445" t="4445" r="7620" b="21590"/>
+                <wp:wrapNone/>
+                <wp:docPr id="8" name="文本框 8"/>
+                <wp:cNvGraphicFramePr/>
+                <a:graphic xmlns:a="http://schemas.openxmlformats.org/drawingml/2006/main">
+                  <a:graphicData uri="http://schemas.microsoft.com/office/word/2010/wordprocessingShape">
+                    <wps:wsp>
+                      <wps:cNvSpPr txBox="1"/>
+                      <wps:spPr>
+                        <a:xfrm>
+                          <a:off x="4485640" y="8375015"/>
+                          <a:ext cx="1950085" cy="335915"/>
+                        </a:xfrm>
+                        <a:prstGeom prst="rect">
+                          <a:avLst/>
+                        </a:prstGeom>
+                        <a:solidFill>
+                          <a:schemeClr val="lt1"/>
+                        </a:solidFill>
+                        <a:ln w="6350">
+                          <a:solidFill>
+                            <a:prstClr val="black"/>
+                          </a:solidFill>
+                        </a:ln>
+                      </wps:spPr>
+                      <wps:style>
+                        <a:lnRef idx="0">
+                          <a:schemeClr val="accent1"/>
+                        </a:lnRef>
+                        <a:fillRef idx="0">
+                          <a:schemeClr val="accent1"/>
+                        </a:fillRef>
+                        <a:effectRef idx="0">
+                          <a:schemeClr val="accent1"/>
+                        </a:effectRef>
+                        <a:fontRef idx="minor">
+                          <a:schemeClr val="dk1"/>
+                        </a:fontRef>
+                      </wps:style>
+                      <wps:txbx>
+                        <w:txbxContent>
+                          <w:p>
+                            <w:pPr>
+                              <w:rPr>
+                                <w:rFonts w:hint="eastAsia" w:eastAsiaTheme="minorEastAsia"/>
+                                <w:lang w:val="en-US" w:eastAsia="zh-CN"/>
+                              </w:rPr>
+                            </w:pPr>
+                            <w:r>
+                              <w:rPr>
+                                <w:rFonts w:hint="eastAsia"/>
+                                <w:lang w:val="en-US" w:eastAsia="zh-CN"/>
+                              </w:rPr>
+                              <w:t>图3 负偏压输出通道</w:t>
+                            </w:r>
+                          </w:p>
+                        </w:txbxContent>
+                      </wps:txbx>
+                      <wps:bodyPr rot="0" spcFirstLastPara="0" vertOverflow="overflow" horzOverflow="overflow" vert="horz" wrap="square" lIns="91440" tIns="45720" rIns="91440" bIns="45720" numCol="1" spcCol="0" rtlCol="0" fromWordArt="0" anchor="t" anchorCtr="0" forceAA="0" compatLnSpc="1">
+                        <a:noAutofit/>
+                      </wps:bodyPr>
+                    </wps:wsp>
+                  </a:graphicData>
+                </a:graphic>
+              </wp:anchor>
+            </w:drawing>
+          </mc:Choice>
+          <mc:Fallback>
+            <w:pict>
+              <v:shape id="_x0000_s1026" o:spid="_x0000_s1026" o:spt="202" type="#_x0000_t202" style="position:absolute;left:0pt;margin-left:38.85pt;margin-top:243.9pt;height:26.45pt;width:153.55pt;z-index:251660288;mso-width-relative:page;mso-height-relative:page;" fillcolor="#CCE8CF [3201]" filled="t" stroked="t" coordsize="21600,21600" o:gfxdata="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">
+                <v:fill on="t" focussize="0,0"/>
+                <v:stroke weight="0.5pt" color="#000000 [3204]" joinstyle="round"/>
+                <v:imagedata o:title=""/>
+                <o:lock v:ext="edit" aspectratio="f"/>
+                <v:textbox>
+                  <w:txbxContent>
+                    <w:p>
+                      <w:pPr>
+                        <w:rPr>
+                          <w:rFonts w:hint="eastAsia" w:eastAsiaTheme="minorEastAsia"/>
+                          <w:lang w:val="en-US" w:eastAsia="zh-CN"/>
+                        </w:rPr>
+                      </w:pPr>
+                      <w:r>
+                        <w:rPr>
+                          <w:rFonts w:hint="eastAsia"/>
+                          <w:lang w:val="en-US" w:eastAsia="zh-CN"/>
+                        </w:rPr>
+                        <w:t>图3 负偏压输出通道</w:t>
+                      </w:r>
+                    </w:p>
+                  </w:txbxContent>
+                </v:textbox>
+              </v:shape>
+            </w:pict>
+          </mc:Fallback>
+        </mc:AlternateContent>
+      </w:r>
+      <w:r>
+        <w:drawing>
+          <wp:inline distT="0" distB="0" distL="114300" distR="114300">
+            <wp:extent cx="2500630" cy="2992755"/>
+            <wp:effectExtent l="0" t="0" r="13970" b="17145"/>
+            <wp:docPr id="9" name="图片 12"/>
+            <wp:cNvGraphicFramePr>
+              <a:graphicFrameLocks xmlns:a="http://schemas.openxmlformats.org/drawingml/2006/main" noChangeAspect="1"/>
+            </wp:cNvGraphicFramePr>
+            <a:graphic xmlns:a="http://schemas.openxmlformats.org/drawingml/2006/main">
+              <a:graphicData uri="http://schemas.openxmlformats.org/drawingml/2006/picture">
+                <pic:pic xmlns:pic="http://schemas.openxmlformats.org/drawingml/2006/picture">
+                  <pic:nvPicPr>
+                    <pic:cNvPr id="9" name="图片 12"/>
+                    <pic:cNvPicPr>
+                      <a:picLocks noChangeAspect="1"/>
+                    </pic:cNvPicPr>
+                  </pic:nvPicPr>
+                  <pic:blipFill>
+                    <a:blip r:embed="rId23"/>
+                    <a:stretch>
+                      <a:fillRect/>
+                    </a:stretch>
+                  </pic:blipFill>
+                  <pic:spPr>
+                    <a:xfrm>
+                      <a:off x="0" y="0"/>
+                      <a:ext cx="2500630" cy="2992755"/>
+                    </a:xfrm>
+                    <a:prstGeom prst="rect">
+                      <a:avLst/>
+                    </a:prstGeom>
+                    <a:noFill/>
+                    <a:ln w="9525">
+                      <a:noFill/>
+                    </a:ln>
+                  </pic:spPr>
+                </pic:pic>
+              </a:graphicData>
+            </a:graphic>
+          </wp:inline>
+        </w:drawing>
+      </w:r>
+    </w:p>
+    <w:p>
+      <w:pPr>
+        <w:keepNext w:val="0"/>
+        <w:keepLines w:val="0"/>
+        <w:pageBreakBefore w:val="0"/>
+        <w:widowControl w:val="0"/>
+        <w:kinsoku/>
+        <w:wordWrap/>
+        <w:overflowPunct/>
+        <w:topLinePunct w:val="0"/>
+        <w:autoSpaceDE/>
+        <w:autoSpaceDN/>
+        <w:bidi w:val="0"/>
+        <w:adjustRightInd/>
+        <w:snapToGrid/>
+        <w:spacing w:before="157" w:beforeLines="50" w:after="157" w:afterLines="50" w:line="240" w:lineRule="auto"/>
+        <w:ind w:right="0" w:rightChars="0"/>
+        <w:jc w:val="both"/>
+        <w:textAlignment w:val="auto"/>
+        <w:outlineLvl w:val="9"/>
+        <w:rPr>
+          <w:rFonts w:hint="eastAsia" w:eastAsiaTheme="minorEastAsia"/>
+          <w:lang w:val="en-US" w:eastAsia="zh-CN"/>
+        </w:rPr>
+      </w:pPr>
+    </w:p>
+    <w:p>
+      <w:pPr>
+        <w:keepNext w:val="0"/>
+        <w:keepLines w:val="0"/>
+        <w:pageBreakBefore w:val="0"/>
+        <w:widowControl w:val="0"/>
+        <w:kinsoku/>
+        <w:wordWrap/>
+        <w:overflowPunct/>
+        <w:topLinePunct w:val="0"/>
+        <w:autoSpaceDE/>
+        <w:autoSpaceDN/>
+        <w:bidi w:val="0"/>
+        <w:adjustRightInd/>
+        <w:snapToGrid/>
+        <w:spacing w:line="240" w:lineRule="auto"/>
+        <w:ind w:left="0" w:leftChars="0" w:right="0" w:rightChars="0" w:firstLine="420" w:firstLineChars="200"/>
+        <w:jc w:val="both"/>
+        <w:textAlignment w:val="auto"/>
+        <w:outlineLvl w:val="9"/>
+        <w:rPr>
+          <w:rFonts w:hint="eastAsia" w:ascii="Times New Roman" w:hAnsi="Times New Roman" w:eastAsia="楷体" w:cs="Times New Roman"/>
+          <w:b w:val="0"/>
+          <w:bCs w:val="0"/>
+          <w:sz w:val="21"/>
+          <w:szCs w:val="21"/>
+          <w:lang w:val="en-US" w:eastAsia="zh-CN"/>
+        </w:rPr>
+      </w:pPr>
+      <w:r>
+        <w:rPr>
+          <w:rFonts w:hint="eastAsia" w:ascii="Times New Roman" w:hAnsi="Times New Roman" w:eastAsia="楷体" w:cs="Times New Roman"/>
+          <w:b w:val="0"/>
+          <w:bCs w:val="0"/>
+          <w:sz w:val="21"/>
+          <w:szCs w:val="21"/>
+          <w:lang w:val="en-US" w:eastAsia="zh-CN"/>
+        </w:rPr>
+        <w:t>负偏压输出通道的输出电压如下表达式：</w:t>
+      </w:r>
+    </w:p>
+    <w:p>
+      <w:pPr>
+        <w:keepNext w:val="0"/>
+        <w:keepLines w:val="0"/>
+        <w:pageBreakBefore w:val="0"/>
+        <w:widowControl w:val="0"/>
+        <w:kinsoku/>
+        <w:wordWrap/>
+        <w:overflowPunct/>
+        <w:topLinePunct w:val="0"/>
+        <w:autoSpaceDE/>
+        <w:autoSpaceDN/>
+        <w:bidi w:val="0"/>
+        <w:adjustRightInd/>
+        <w:snapToGrid/>
+        <w:spacing w:line="240" w:lineRule="auto"/>
+        <w:ind w:right="0" w:rightChars="0"/>
+        <w:jc w:val="center"/>
+        <w:textAlignment w:val="auto"/>
+        <w:outlineLvl w:val="9"/>
+        <w:rPr>
+          <w:rFonts w:hint="eastAsia" w:ascii="Times New Roman" w:hAnsi="Times New Roman" w:eastAsia="楷体" w:cs="Times New Roman"/>
+          <w:b w:val="0"/>
+          <w:bCs w:val="0"/>
+          <w:sz w:val="21"/>
+          <w:szCs w:val="21"/>
+          <w:lang w:val="en-US" w:eastAsia="zh-CN"/>
+        </w:rPr>
+      </w:pPr>
+      <w:r>
+        <w:rPr>
+          <w:rFonts w:hint="eastAsia" w:ascii="Times New Roman" w:hAnsi="Times New Roman" w:eastAsia="楷体" w:cs="Times New Roman"/>
+          <w:b w:val="0"/>
+          <w:bCs w:val="0"/>
+          <w:position w:val="-14"/>
+          <w:sz w:val="21"/>
+          <w:szCs w:val="21"/>
+          <w:lang w:val="en-US" w:eastAsia="zh-CN"/>
+        </w:rPr>
+        <w:object>
+          <v:shape id="_x0000_i1036" o:spt="75" type="#_x0000_t75" style="height:21pt;width:102pt;" o:ole="t" filled="f" o:preferrelative="t" stroked="f" coordsize="21600,21600">
+            <v:fill on="f" focussize="0,0"/>
+            <v:stroke on="f"/>
+            <v:imagedata r:id="rId25" o:title=""/>
+            <o:lock v:ext="edit" aspectratio="t"/>
+            <w10:wrap type="none"/>
+            <w10:anchorlock/>
+          </v:shape>
+          <o:OLEObject Type="Embed" ProgID="Equation.KSEE3" ShapeID="_x0000_i1036" DrawAspect="Content" ObjectID="_1468075735" r:id="rId24">
+            <o:LockedField>false</o:LockedField>
+          </o:OLEObject>
+        </w:object>
+      </w:r>
+    </w:p>
+    <w:p>
+      <w:pPr>
+        <w:keepNext w:val="0"/>
+        <w:keepLines w:val="0"/>
+        <w:pageBreakBefore w:val="0"/>
+        <w:widowControl w:val="0"/>
+        <w:kinsoku/>
+        <w:wordWrap/>
+        <w:overflowPunct/>
+        <w:topLinePunct w:val="0"/>
+        <w:autoSpaceDE/>
+        <w:autoSpaceDN/>
+        <w:bidi w:val="0"/>
+        <w:adjustRightInd/>
+        <w:snapToGrid/>
+        <w:spacing w:line="240" w:lineRule="auto"/>
+        <w:ind w:right="0" w:rightChars="0"/>
+        <w:jc w:val="both"/>
+        <w:textAlignment w:val="auto"/>
+        <w:outlineLvl w:val="9"/>
+        <w:rPr>
+          <w:rFonts w:hint="eastAsia" w:ascii="Times New Roman" w:hAnsi="Times New Roman" w:eastAsia="楷体" w:cs="Times New Roman"/>
+          <w:b w:val="0"/>
+          <w:bCs w:val="0"/>
+          <w:sz w:val="21"/>
+          <w:szCs w:val="21"/>
+          <w:lang w:val="en-US" w:eastAsia="zh-CN"/>
+        </w:rPr>
+      </w:pPr>
+    </w:p>
+    <w:p>
+      <w:pPr>
+        <w:keepNext w:val="0"/>
+        <w:keepLines w:val="0"/>
+        <w:pageBreakBefore w:val="0"/>
+        <w:widowControl w:val="0"/>
+        <w:kinsoku/>
+        <w:wordWrap/>
+        <w:overflowPunct/>
+        <w:topLinePunct w:val="0"/>
+        <w:autoSpaceDE/>
+        <w:autoSpaceDN/>
+        <w:bidi w:val="0"/>
+        <w:adjustRightInd/>
+        <w:snapToGrid/>
+        <w:spacing w:line="240" w:lineRule="auto"/>
+        <w:ind w:right="0" w:rightChars="0"/>
+        <w:jc w:val="both"/>
+        <w:textAlignment w:val="auto"/>
+        <w:outlineLvl w:val="9"/>
+        <w:rPr>
+          <w:rFonts w:hint="eastAsia" w:ascii="Times New Roman" w:hAnsi="Times New Roman" w:eastAsia="楷体" w:cs="Times New Roman"/>
+          <w:b w:val="0"/>
+          <w:bCs w:val="0"/>
+          <w:sz w:val="21"/>
+          <w:szCs w:val="21"/>
+          <w:lang w:val="en-US" w:eastAsia="zh-CN"/>
+        </w:rPr>
         <w:sectPr>
           <w:type w:val="continuous"/>
           <w:pgSz w:w="11906" w:h="16838"/>
@@ -1362,32 +2463,155 @@
           <w:docGrid w:type="lines" w:linePitch="312" w:charSpace="0"/>
         </w:sectPr>
       </w:pPr>
-      <w:r>
-        <w:rPr>
-          <w:rFonts w:hint="eastAsia" w:ascii="Times New Roman" w:hAnsi="Times New Roman" w:eastAsia="楷体" w:cs="Times New Roman"/>
-          <w:b w:val="0"/>
-          <w:bCs w:val="0"/>
-          <w:sz w:val="21"/>
-          <w:szCs w:val="21"/>
-          <w:lang w:val="en-US" w:eastAsia="zh-CN"/>
-        </w:rPr>
-        <w:t>图2是第1通道正电源输出通道的原理图，每个正电源通道主要有上电死锁、电压电流监测、手动及软件复位输出死锁状态、软件置位输出死锁状态。上电死锁是指电源板上电后各个正电源输出通道的输出为高阻状态，这样可以防止上电输出不稳定对后端的读出系统造成不可恢复的损害。如图2 中所示，U9为可调LDO，通过外部10K数字可调电位器来实现电压调节，数字电位器输出分别接到POT_A_CH1和POT_B_CH1。R36为通道1的电流检测电阻（50 mOhm），通过差分运放U10将电流检测电阻上的差分电压进行放大再通过缓冲器（U5）后送给ADC进行采样。另外，采样电阻低电压端的输出电压直接送给ADC进行电压采样测出该通道的输出电压值。U11为带输出死锁功能（Latch）的比较器，当Latch输入端为高电平时，U11的输出和互补输出都保持Latch之前的值不变。该电路直接将比较器的输出作为Latch端的输入信号，比较器的互补输出端被连接到LDO的使能端。当比较器的同相输入端电压高于比较器的反相输入端电压时，比较器输出端为高电平，互补输出端为低电平。因为Latch端直接连接到比较器的输出所以比较器被死锁。LDO为低电平非使能，</w:t>
-      </w:r>
-      <w:bookmarkStart w:id="1" w:name="_GoBack"/>
-      <w:bookmarkEnd w:id="1"/>
-    </w:p>
-    <w:p>
-      <w:pPr>
-        <w:jc w:val="both"/>
-        <w:rPr>
-          <w:rFonts w:hint="eastAsia" w:ascii="Times New Roman" w:hAnsi="Times New Roman" w:eastAsia="楷体" w:cs="Times New Roman"/>
-          <w:b w:val="0"/>
-          <w:bCs w:val="0"/>
-          <w:sz w:val="21"/>
-          <w:szCs w:val="21"/>
-          <w:lang w:val="en-US" w:eastAsia="zh-CN"/>
-        </w:rPr>
-      </w:pPr>
+    </w:p>
+    <w:p>
+      <w:pPr>
+        <w:keepNext w:val="0"/>
+        <w:keepLines w:val="0"/>
+        <w:pageBreakBefore w:val="0"/>
+        <w:widowControl w:val="0"/>
+        <w:kinsoku/>
+        <w:wordWrap/>
+        <w:overflowPunct/>
+        <w:topLinePunct w:val="0"/>
+        <w:autoSpaceDE/>
+        <w:autoSpaceDN/>
+        <w:bidi w:val="0"/>
+        <w:adjustRightInd w:val="0"/>
+        <w:snapToGrid w:val="0"/>
+        <w:spacing w:line="240" w:lineRule="auto"/>
+        <w:ind w:left="0" w:leftChars="0" w:right="0" w:rightChars="0" w:firstLine="0" w:firstLineChars="0"/>
+        <w:jc w:val="both"/>
+        <w:textAlignment w:val="auto"/>
+        <w:outlineLvl w:val="9"/>
+        <w:rPr>
+          <w:rFonts w:hint="eastAsia" w:ascii="Times New Roman" w:hAnsi="Times New Roman" w:eastAsia="楷体" w:cs="Times New Roman"/>
+          <w:b w:val="0"/>
+          <w:bCs w:val="0"/>
+          <w:sz w:val="21"/>
+          <w:szCs w:val="21"/>
+          <w:lang w:val="en-US" w:eastAsia="zh-CN"/>
+        </w:rPr>
+      </w:pPr>
+      <w:r>
+        <w:rPr>
+          <w:rFonts w:hint="eastAsia" w:ascii="Times New Roman" w:hAnsi="Times New Roman" w:eastAsia="楷体" w:cs="Times New Roman"/>
+          <w:b w:val="0"/>
+          <w:bCs w:val="0"/>
+          <w:sz w:val="21"/>
+          <w:szCs w:val="21"/>
+          <w:lang w:val="en-US" w:eastAsia="zh-CN"/>
+        </w:rPr>
+        <w:t>其中，</w:t>
+      </w:r>
+      <w:r>
+        <w:rPr>
+          <w:rFonts w:hint="eastAsia" w:ascii="Times New Roman" w:hAnsi="Times New Roman" w:eastAsia="楷体" w:cs="Times New Roman"/>
+          <w:b w:val="0"/>
+          <w:bCs w:val="0"/>
+          <w:position w:val="-12"/>
+          <w:sz w:val="21"/>
+          <w:szCs w:val="21"/>
+          <w:lang w:val="en-US" w:eastAsia="zh-CN"/>
+        </w:rPr>
+        <w:object>
+          <v:shape id="_x0000_i1037" o:spt="75" type="#_x0000_t75" style="height:18pt;width:22pt;" o:ole="t" filled="f" o:preferrelative="t" stroked="f" coordsize="21600,21600">
+            <v:fill on="f" focussize="0,0"/>
+            <v:stroke on="f"/>
+            <v:imagedata r:id="rId27" o:title=""/>
+            <o:lock v:ext="edit" aspectratio="t"/>
+            <w10:wrap type="none"/>
+            <w10:anchorlock/>
+          </v:shape>
+          <o:OLEObject Type="Embed" ProgID="Equation.KSEE3" ShapeID="_x0000_i1037" DrawAspect="Content" ObjectID="_1468075736" r:id="rId26">
+            <o:LockedField>false</o:LockedField>
+          </o:OLEObject>
+        </w:object>
+      </w:r>
+      <w:r>
+        <w:rPr>
+          <w:rFonts w:hint="eastAsia" w:ascii="Times New Roman" w:hAnsi="Times New Roman" w:eastAsia="楷体" w:cs="Times New Roman"/>
+          <w:b w:val="0"/>
+          <w:bCs w:val="0"/>
+          <w:sz w:val="21"/>
+          <w:szCs w:val="21"/>
+          <w:lang w:val="en-US" w:eastAsia="zh-CN"/>
+        </w:rPr>
+        <w:t>为负偏压通道的输出电压值，</w:t>
+      </w:r>
+      <w:r>
+        <w:rPr>
+          <w:rFonts w:hint="eastAsia" w:ascii="Times New Roman" w:hAnsi="Times New Roman" w:eastAsia="楷体" w:cs="Times New Roman"/>
+          <w:b w:val="0"/>
+          <w:bCs w:val="0"/>
+          <w:position w:val="-12"/>
+          <w:sz w:val="21"/>
+          <w:szCs w:val="21"/>
+          <w:lang w:val="en-US" w:eastAsia="zh-CN"/>
+        </w:rPr>
+        <w:object>
+          <v:shape id="_x0000_i1038" o:spt="75" type="#_x0000_t75" style="height:18pt;width:26pt;" o:ole="t" filled="f" o:preferrelative="t" stroked="f" coordsize="21600,21600">
+            <v:fill on="f" focussize="0,0"/>
+            <v:stroke on="f"/>
+            <v:imagedata r:id="rId29" o:title=""/>
+            <o:lock v:ext="edit" aspectratio="t"/>
+            <w10:wrap type="none"/>
+            <w10:anchorlock/>
+          </v:shape>
+          <o:OLEObject Type="Embed" ProgID="Equation.KSEE3" ShapeID="_x0000_i1038" DrawAspect="Content" ObjectID="_1468075737" r:id="rId28">
+            <o:LockedField>false</o:LockedField>
+          </o:OLEObject>
+        </w:object>
+      </w:r>
+      <w:r>
+        <w:rPr>
+          <w:rFonts w:hint="eastAsia" w:ascii="Times New Roman" w:hAnsi="Times New Roman" w:eastAsia="楷体" w:cs="Times New Roman"/>
+          <w:b w:val="0"/>
+          <w:bCs w:val="0"/>
+          <w:sz w:val="21"/>
+          <w:szCs w:val="21"/>
+          <w:lang w:val="en-US" w:eastAsia="zh-CN"/>
+        </w:rPr>
+        <w:t>为写入DAC的数字值。由上式可知，</w:t>
+      </w:r>
+      <w:r>
+        <w:rPr>
+          <w:rFonts w:hint="eastAsia" w:ascii="Times New Roman" w:hAnsi="Times New Roman" w:eastAsia="楷体" w:cs="Times New Roman"/>
+          <w:b w:val="0"/>
+          <w:bCs w:val="0"/>
+          <w:position w:val="-12"/>
+          <w:sz w:val="21"/>
+          <w:szCs w:val="21"/>
+          <w:lang w:val="en-US" w:eastAsia="zh-CN"/>
+        </w:rPr>
+        <w:object>
+          <v:shape id="_x0000_i1039" o:spt="75" type="#_x0000_t75" style="height:18pt;width:22pt;" o:ole="t" filled="f" o:preferrelative="t" stroked="f" coordsize="21600,21600">
+            <v:path/>
+            <v:fill on="f" focussize="0,0"/>
+            <v:stroke on="f"/>
+            <v:imagedata r:id="rId27" o:title=""/>
+            <o:lock v:ext="edit" aspectratio="t"/>
+            <w10:wrap type="none"/>
+            <w10:anchorlock/>
+          </v:shape>
+          <o:OLEObject Type="Embed" ProgID="Equation.KSEE3" ShapeID="_x0000_i1039" DrawAspect="Content" ObjectID="_1468075738" r:id="rId30">
+            <o:LockedField>false</o:LockedField>
+          </o:OLEObject>
+        </w:object>
+      </w:r>
+      <w:r>
+        <w:rPr>
+          <w:rFonts w:hint="eastAsia" w:ascii="Times New Roman" w:hAnsi="Times New Roman" w:eastAsia="楷体" w:cs="Times New Roman"/>
+          <w:b w:val="0"/>
+          <w:bCs w:val="0"/>
+          <w:sz w:val="21"/>
+          <w:szCs w:val="21"/>
+          <w:lang w:val="en-US" w:eastAsia="zh-CN"/>
+        </w:rPr>
+        <w:t>的变化范围为0V - 4.9V。</w:t>
+      </w:r>
+      <w:bookmarkStart w:id="3" w:name="_GoBack"/>
+      <w:bookmarkEnd w:id="3"/>
     </w:p>
     <w:p>
       <w:pPr>
@@ -1432,7 +2656,10 @@
       <w:type w:val="continuous"/>
       <w:pgSz w:w="11906" w:h="16838"/>
       <w:pgMar w:top="1440" w:right="1800" w:bottom="1440" w:left="1800" w:header="851" w:footer="992" w:gutter="0"/>
-      <w:cols w:space="425" w:num="1"/>
+      <w:cols w:equalWidth="0" w:num="2">
+        <w:col w:w="3940" w:space="425"/>
+        <w:col w:w="3940"/>
+      </w:cols>
       <w:docGrid w:type="lines" w:linePitch="312" w:charSpace="0"/>
     </w:sectPr>
   </w:body>

</xml_diff>

<commit_message>
Add bias supply part
</commit_message>
<xml_diff>
--- a/ITS_Power_Board_Paper/ITS_Power_Board_Paper.docx
+++ b/ITS_Power_Board_Paper/ITS_Power_Board_Paper.docx
@@ -2338,7 +2338,7 @@
         <w:adjustRightInd/>
         <w:snapToGrid/>
         <w:spacing w:line="240" w:lineRule="auto"/>
-        <w:ind w:left="0" w:leftChars="0" w:right="0" w:rightChars="0" w:firstLine="420" w:firstLineChars="200"/>
+        <w:ind w:right="0" w:rightChars="0"/>
         <w:jc w:val="center"/>
         <w:textAlignment w:val="auto"/>
         <w:outlineLvl w:val="9"/>
@@ -3158,7 +3158,7 @@
         <w:textAlignment w:val="auto"/>
         <w:outlineLvl w:val="9"/>
         <w:rPr>
-          <w:rFonts w:hint="default" w:ascii="Times New Roman" w:hAnsi="Times New Roman" w:eastAsia="楷体" w:cs="Times New Roman"/>
+          <w:rFonts w:hint="eastAsia" w:ascii="Times New Roman" w:hAnsi="Times New Roman" w:eastAsia="楷体" w:cs="Times New Roman"/>
           <w:b w:val="0"/>
           <w:bCs w:val="0"/>
           <w:sz w:val="21"/>
@@ -3334,8 +3334,79 @@
           <w:szCs w:val="21"/>
           <w:lang w:val="en-US" w:eastAsia="zh-CN"/>
         </w:rPr>
-        <w:t>紫色十字点表示万用表测量的电压值，绿色线表示电压测量ADC测得的电压值，黄色曲线表示该通道的理论输出值。从图中可以看出，</w:t>
-      </w:r>
+        <w:t>紫色十字点表示万用表测量的电压值，绿色线表示电压测量ADC测得的电压值，黄色曲线表示该通道的理论输出值。从图中可以看出通道0的理论输出值、ADC采样值和万用表测量值具有高度的一致性，说明通道的输出电压具有效好的性能。（受限于篇幅原因，这里只列举了一个通道的输出值，其它通道的输出电压也满足这样的一致性。）</w:t>
+      </w:r>
+    </w:p>
+    <w:p>
+      <w:pPr>
+        <w:keepNext w:val="0"/>
+        <w:keepLines w:val="0"/>
+        <w:pageBreakBefore w:val="0"/>
+        <w:widowControl w:val="0"/>
+        <w:kinsoku/>
+        <w:wordWrap/>
+        <w:overflowPunct/>
+        <w:topLinePunct w:val="0"/>
+        <w:autoSpaceDE/>
+        <w:autoSpaceDN/>
+        <w:bidi w:val="0"/>
+        <w:adjustRightInd/>
+        <w:snapToGrid/>
+        <w:spacing w:before="157" w:beforeLines="50" w:after="157" w:afterLines="50" w:line="240" w:lineRule="auto"/>
+        <w:ind w:left="0" w:leftChars="0" w:right="0" w:rightChars="0" w:firstLine="0" w:firstLineChars="0"/>
+        <w:jc w:val="both"/>
+        <w:textAlignment w:val="auto"/>
+        <w:outlineLvl w:val="9"/>
+        <w:rPr>
+          <w:rFonts w:hint="eastAsia" w:ascii="Times New Roman" w:hAnsi="Times New Roman" w:eastAsia="楷体" w:cs="Times New Roman"/>
+          <w:b/>
+          <w:bCs/>
+          <w:sz w:val="21"/>
+          <w:szCs w:val="21"/>
+          <w:lang w:val="en-US" w:eastAsia="zh-CN"/>
+        </w:rPr>
+      </w:pPr>
+      <w:r>
+        <w:rPr>
+          <w:rFonts w:hint="eastAsia" w:ascii="Times New Roman" w:hAnsi="Times New Roman" w:eastAsia="楷体" w:cs="Times New Roman"/>
+          <w:b/>
+          <w:bCs/>
+          <w:sz w:val="21"/>
+          <w:szCs w:val="21"/>
+          <w:lang w:val="en-US" w:eastAsia="zh-CN"/>
+        </w:rPr>
+        <w:t>4.3 正电源输出通道电流输出测试</w:t>
+      </w:r>
+    </w:p>
+    <w:p>
+      <w:pPr>
+        <w:keepNext w:val="0"/>
+        <w:keepLines w:val="0"/>
+        <w:pageBreakBefore w:val="0"/>
+        <w:widowControl w:val="0"/>
+        <w:kinsoku/>
+        <w:wordWrap/>
+        <w:overflowPunct/>
+        <w:topLinePunct w:val="0"/>
+        <w:autoSpaceDE/>
+        <w:autoSpaceDN/>
+        <w:bidi w:val="0"/>
+        <w:adjustRightInd/>
+        <w:snapToGrid/>
+        <w:spacing w:line="240" w:lineRule="auto"/>
+        <w:ind w:right="0" w:rightChars="0"/>
+        <w:jc w:val="both"/>
+        <w:textAlignment w:val="auto"/>
+        <w:outlineLvl w:val="9"/>
+        <w:rPr>
+          <w:rFonts w:hint="default" w:ascii="Times New Roman" w:hAnsi="Times New Roman" w:eastAsia="楷体" w:cs="Times New Roman"/>
+          <w:b w:val="0"/>
+          <w:bCs w:val="0"/>
+          <w:sz w:val="21"/>
+          <w:szCs w:val="21"/>
+          <w:lang w:val="en-US" w:eastAsia="zh-CN"/>
+        </w:rPr>
+      </w:pPr>
       <w:bookmarkStart w:id="4" w:name="_GoBack"/>
       <w:bookmarkEnd w:id="4"/>
     </w:p>

</xml_diff>